<commit_message>
Rewritten functions for encryption and decryption in dll in order to illuminate NULL bug, added -O3 optimization for dll
</commit_message>
<xml_diff>
--- a/Documentation/Пояснювальна записка.docx
+++ b/Documentation/Пояснювальна записка.docx
@@ -498,16 +498,7 @@
           <w:sz w:val="28"/>
           <w:szCs w:val="28"/>
         </w:rPr>
-        <w:t>ПЕРЕДЕРЕЙ БОГДАН</w:t>
-      </w:r>
-      <w:r>
-        <w:rPr>
-          <w:rFonts w:ascii="Times New Roman" w:hAnsi="Times New Roman" w:cs="Times New Roman"/>
-          <w:color w:val="000000" w:themeColor="text1"/>
-          <w:sz w:val="28"/>
-          <w:szCs w:val="28"/>
-        </w:rPr>
-        <w:t>.</w:t>
+        <w:t>ПЕРЕДЕРЕЙ Б. О.</w:t>
       </w:r>
     </w:p>
     <w:p>
@@ -786,14 +777,14 @@
           <w:r>
             <w:fldChar w:fldCharType="separate"/>
           </w:r>
-          <w:hyperlink w:anchor="_Toc72259584" w:history="1">
+          <w:hyperlink w:anchor="_Toc73274019" w:history="1">
             <w:r>
               <w:rPr>
                 <w:rStyle w:val="ac"/>
                 <w:rFonts w:ascii="Times New Roman" w:eastAsia="CourierNewPSMT" w:hAnsi="Times New Roman" w:cs="Times New Roman"/>
                 <w:noProof/>
               </w:rPr>
-              <w:t>ПОСТАНОВКА ЗАДАЧІ</w:t>
+              <w:t>ВСТУП</w:t>
             </w:r>
             <w:r>
               <w:rPr>
@@ -814,7 +805,7 @@
                 <w:noProof/>
                 <w:webHidden/>
               </w:rPr>
-              <w:instrText xml:space="preserve"> PAGEREF _Toc72259584 \h </w:instrText>
+              <w:instrText xml:space="preserve"> PAGEREF _Toc73274019 \h </w:instrText>
             </w:r>
             <w:r>
               <w:rPr>
@@ -834,7 +825,7 @@
                 <w:noProof/>
                 <w:webHidden/>
               </w:rPr>
-              <w:t>4</w:t>
+              <w:t>3</w:t>
             </w:r>
             <w:r>
               <w:rPr>
@@ -854,7 +845,91 @@
               <w:lang w:eastAsia="uk-UA"/>
             </w:rPr>
           </w:pPr>
-          <w:hyperlink w:anchor="_Toc72259585" w:history="1">
+          <w:hyperlink w:anchor="_Toc73274020" w:history="1">
+            <w:r>
+              <w:rPr>
+                <w:rStyle w:val="ac"/>
+                <w:rFonts w:ascii="Times New Roman" w:eastAsia="CourierNewPSMT" w:hAnsi="Times New Roman" w:cs="Times New Roman"/>
+                <w:noProof/>
+              </w:rPr>
+              <w:t>1</w:t>
+            </w:r>
+            <w:r>
+              <w:rPr>
+                <w:rFonts w:eastAsiaTheme="minorEastAsia"/>
+                <w:noProof/>
+                <w:lang w:eastAsia="uk-UA"/>
+              </w:rPr>
+              <w:t xml:space="preserve"> </w:t>
+            </w:r>
+            <w:r>
+              <w:rPr>
+                <w:rStyle w:val="ac"/>
+                <w:rFonts w:ascii="Times New Roman" w:eastAsia="CourierNewPSMT" w:hAnsi="Times New Roman" w:cs="Times New Roman"/>
+                <w:noProof/>
+              </w:rPr>
+              <w:t>Постановка задачі</w:t>
+            </w:r>
+            <w:r>
+              <w:rPr>
+                <w:noProof/>
+                <w:webHidden/>
+              </w:rPr>
+              <w:tab/>
+            </w:r>
+            <w:r>
+              <w:rPr>
+                <w:noProof/>
+                <w:webHidden/>
+              </w:rPr>
+              <w:fldChar w:fldCharType="begin"/>
+            </w:r>
+            <w:r>
+              <w:rPr>
+                <w:noProof/>
+                <w:webHidden/>
+              </w:rPr>
+              <w:instrText xml:space="preserve"> PAGEREF _Toc73274020 \h </w:instrText>
+            </w:r>
+            <w:r>
+              <w:rPr>
+                <w:noProof/>
+                <w:webHidden/>
+              </w:rPr>
+            </w:r>
+            <w:r>
+              <w:rPr>
+                <w:noProof/>
+                <w:webHidden/>
+              </w:rPr>
+              <w:fldChar w:fldCharType="separate"/>
+            </w:r>
+            <w:r>
+              <w:rPr>
+                <w:noProof/>
+                <w:webHidden/>
+              </w:rPr>
+              <w:t>4</w:t>
+            </w:r>
+            <w:r>
+              <w:rPr>
+                <w:noProof/>
+                <w:webHidden/>
+              </w:rPr>
+              <w:fldChar w:fldCharType="end"/>
+            </w:r>
+          </w:hyperlink>
+        </w:p>
+        <w:p>
+          <w:pPr>
+            <w:pStyle w:val="11"/>
+            <w:rPr>
+              <w:rFonts w:eastAsiaTheme="minorEastAsia"/>
+              <w:noProof/>
+              <w:lang w:eastAsia="uk-UA"/>
+            </w:rPr>
+          </w:pPr>
+          <w:hyperlink w:anchor="_Toc73274021" w:history="1">
             <w:r>
               <w:rPr>
                 <w:rStyle w:val="ac"/>
@@ -882,7 +957,7 @@
                 <w:noProof/>
                 <w:webHidden/>
               </w:rPr>
-              <w:instrText xml:space="preserve"> PAGEREF _Toc72259585 \h </w:instrText>
+              <w:instrText xml:space="preserve"> PAGEREF _Toc73274021 \h </w:instrText>
             </w:r>
             <w:r>
               <w:rPr>
@@ -922,14 +997,14 @@
               <w:lang w:eastAsia="uk-UA"/>
             </w:rPr>
           </w:pPr>
-          <w:hyperlink w:anchor="_Toc72259586" w:history="1">
+          <w:hyperlink w:anchor="_Toc73274022" w:history="1">
             <w:r>
               <w:rPr>
                 <w:rStyle w:val="ac"/>
                 <w:rFonts w:ascii="Times New Roman" w:hAnsi="Times New Roman" w:cs="Times New Roman"/>
                 <w:noProof/>
               </w:rPr>
-              <w:t>2.1 Процес шифрування</w:t>
+              <w:t>2.1 Теорія обраного методу</w:t>
             </w:r>
             <w:r>
               <w:rPr>
@@ -950,7 +1025,7 @@
                 <w:noProof/>
                 <w:webHidden/>
               </w:rPr>
-              <w:instrText xml:space="preserve"> PAGEREF _Toc72259586 \h </w:instrText>
+              <w:instrText xml:space="preserve"> PAGEREF _Toc73274022 \h </w:instrText>
             </w:r>
             <w:r>
               <w:rPr>
@@ -971,6 +1046,361 @@
                 <w:webHidden/>
               </w:rPr>
               <w:t>6</w:t>
+            </w:r>
+            <w:r>
+              <w:rPr>
+                <w:noProof/>
+                <w:webHidden/>
+              </w:rPr>
+              <w:fldChar w:fldCharType="end"/>
+            </w:r>
+          </w:hyperlink>
+        </w:p>
+        <w:p>
+          <w:pPr>
+            <w:pStyle w:val="31"/>
+            <w:tabs>
+              <w:tab w:val="right" w:leader="dot" w:pos="9061"/>
+            </w:tabs>
+            <w:rPr>
+              <w:rFonts w:eastAsiaTheme="minorEastAsia"/>
+              <w:noProof/>
+              <w:lang w:eastAsia="uk-UA"/>
+            </w:rPr>
+          </w:pPr>
+          <w:hyperlink w:anchor="_Toc73274023" w:history="1">
+            <w:r>
+              <w:rPr>
+                <w:rStyle w:val="ac"/>
+                <w:rFonts w:ascii="Times New Roman" w:hAnsi="Times New Roman" w:cs="Times New Roman"/>
+                <w:noProof/>
+              </w:rPr>
+              <w:t>2.1.1 Процес шифрування</w:t>
+            </w:r>
+            <w:r>
+              <w:rPr>
+                <w:noProof/>
+                <w:webHidden/>
+              </w:rPr>
+              <w:tab/>
+            </w:r>
+            <w:r>
+              <w:rPr>
+                <w:noProof/>
+                <w:webHidden/>
+              </w:rPr>
+              <w:fldChar w:fldCharType="begin"/>
+            </w:r>
+            <w:r>
+              <w:rPr>
+                <w:noProof/>
+                <w:webHidden/>
+              </w:rPr>
+              <w:instrText xml:space="preserve"> PAGEREF _Toc73274023 \h </w:instrText>
+            </w:r>
+            <w:r>
+              <w:rPr>
+                <w:noProof/>
+                <w:webHidden/>
+              </w:rPr>
+            </w:r>
+            <w:r>
+              <w:rPr>
+                <w:noProof/>
+                <w:webHidden/>
+              </w:rPr>
+              <w:fldChar w:fldCharType="separate"/>
+            </w:r>
+            <w:r>
+              <w:rPr>
+                <w:noProof/>
+                <w:webHidden/>
+              </w:rPr>
+              <w:t>7</w:t>
+            </w:r>
+            <w:r>
+              <w:rPr>
+                <w:noProof/>
+                <w:webHidden/>
+              </w:rPr>
+              <w:fldChar w:fldCharType="end"/>
+            </w:r>
+          </w:hyperlink>
+        </w:p>
+        <w:p>
+          <w:pPr>
+            <w:pStyle w:val="31"/>
+            <w:tabs>
+              <w:tab w:val="right" w:leader="dot" w:pos="9061"/>
+            </w:tabs>
+            <w:rPr>
+              <w:rFonts w:eastAsiaTheme="minorEastAsia"/>
+              <w:noProof/>
+              <w:lang w:eastAsia="uk-UA"/>
+            </w:rPr>
+          </w:pPr>
+          <w:hyperlink w:anchor="_Toc73274024" w:history="1">
+            <w:r>
+              <w:rPr>
+                <w:rStyle w:val="ac"/>
+                <w:rFonts w:ascii="Times New Roman" w:hAnsi="Times New Roman" w:cs="Times New Roman"/>
+                <w:noProof/>
+              </w:rPr>
+              <w:t>2.2.2 Процес дешифрування</w:t>
+            </w:r>
+            <w:r>
+              <w:rPr>
+                <w:noProof/>
+                <w:webHidden/>
+              </w:rPr>
+              <w:tab/>
+            </w:r>
+            <w:r>
+              <w:rPr>
+                <w:noProof/>
+                <w:webHidden/>
+              </w:rPr>
+              <w:fldChar w:fldCharType="begin"/>
+            </w:r>
+            <w:r>
+              <w:rPr>
+                <w:noProof/>
+                <w:webHidden/>
+              </w:rPr>
+              <w:instrText xml:space="preserve"> PAGEREF _Toc73274024 \h </w:instrText>
+            </w:r>
+            <w:r>
+              <w:rPr>
+                <w:noProof/>
+                <w:webHidden/>
+              </w:rPr>
+            </w:r>
+            <w:r>
+              <w:rPr>
+                <w:noProof/>
+                <w:webHidden/>
+              </w:rPr>
+              <w:fldChar w:fldCharType="separate"/>
+            </w:r>
+            <w:r>
+              <w:rPr>
+                <w:noProof/>
+                <w:webHidden/>
+              </w:rPr>
+              <w:t>13</w:t>
+            </w:r>
+            <w:r>
+              <w:rPr>
+                <w:noProof/>
+                <w:webHidden/>
+              </w:rPr>
+              <w:fldChar w:fldCharType="end"/>
+            </w:r>
+          </w:hyperlink>
+        </w:p>
+        <w:p>
+          <w:pPr>
+            <w:pStyle w:val="11"/>
+            <w:rPr>
+              <w:rFonts w:eastAsiaTheme="minorEastAsia"/>
+              <w:noProof/>
+              <w:lang w:eastAsia="uk-UA"/>
+            </w:rPr>
+          </w:pPr>
+          <w:hyperlink w:anchor="_Toc73274025" w:history="1">
+            <w:r>
+              <w:rPr>
+                <w:rStyle w:val="ac"/>
+                <w:rFonts w:ascii="Times New Roman" w:hAnsi="Times New Roman" w:cs="Times New Roman"/>
+                <w:noProof/>
+                <w:lang w:val="ru-RU"/>
+              </w:rPr>
+              <w:t xml:space="preserve">3 </w:t>
+            </w:r>
+            <w:r>
+              <w:rPr>
+                <w:rStyle w:val="ac"/>
+                <w:rFonts w:ascii="Times New Roman" w:hAnsi="Times New Roman" w:cs="Times New Roman"/>
+                <w:noProof/>
+              </w:rPr>
+              <w:t>Алгоритм обраного методу</w:t>
+            </w:r>
+            <w:r>
+              <w:rPr>
+                <w:noProof/>
+                <w:webHidden/>
+              </w:rPr>
+              <w:tab/>
+            </w:r>
+            <w:r>
+              <w:rPr>
+                <w:noProof/>
+                <w:webHidden/>
+              </w:rPr>
+              <w:fldChar w:fldCharType="begin"/>
+            </w:r>
+            <w:r>
+              <w:rPr>
+                <w:noProof/>
+                <w:webHidden/>
+              </w:rPr>
+              <w:instrText xml:space="preserve"> PAGEREF _Toc73274025 \h </w:instrText>
+            </w:r>
+            <w:r>
+              <w:rPr>
+                <w:noProof/>
+                <w:webHidden/>
+              </w:rPr>
+            </w:r>
+            <w:r>
+              <w:rPr>
+                <w:noProof/>
+                <w:webHidden/>
+              </w:rPr>
+              <w:fldChar w:fldCharType="separate"/>
+            </w:r>
+            <w:r>
+              <w:rPr>
+                <w:noProof/>
+                <w:webHidden/>
+              </w:rPr>
+              <w:t>16</w:t>
+            </w:r>
+            <w:r>
+              <w:rPr>
+                <w:noProof/>
+                <w:webHidden/>
+              </w:rPr>
+              <w:fldChar w:fldCharType="end"/>
+            </w:r>
+          </w:hyperlink>
+        </w:p>
+        <w:p>
+          <w:pPr>
+            <w:pStyle w:val="11"/>
+            <w:rPr>
+              <w:rFonts w:eastAsiaTheme="minorEastAsia"/>
+              <w:noProof/>
+              <w:lang w:eastAsia="uk-UA"/>
+            </w:rPr>
+          </w:pPr>
+          <w:hyperlink w:anchor="_Toc73274026" w:history="1">
+            <w:r>
+              <w:rPr>
+                <w:rStyle w:val="ac"/>
+                <w:rFonts w:ascii="Times New Roman" w:hAnsi="Times New Roman" w:cs="Times New Roman"/>
+                <w:noProof/>
+              </w:rPr>
+              <w:t>4 Опис програми</w:t>
+            </w:r>
+            <w:r>
+              <w:rPr>
+                <w:noProof/>
+                <w:webHidden/>
+              </w:rPr>
+              <w:tab/>
+            </w:r>
+            <w:r>
+              <w:rPr>
+                <w:noProof/>
+                <w:webHidden/>
+              </w:rPr>
+              <w:fldChar w:fldCharType="begin"/>
+            </w:r>
+            <w:r>
+              <w:rPr>
+                <w:noProof/>
+                <w:webHidden/>
+              </w:rPr>
+              <w:instrText xml:space="preserve"> PAGEREF _Toc73274026 \h </w:instrText>
+            </w:r>
+            <w:r>
+              <w:rPr>
+                <w:noProof/>
+                <w:webHidden/>
+              </w:rPr>
+            </w:r>
+            <w:r>
+              <w:rPr>
+                <w:noProof/>
+                <w:webHidden/>
+              </w:rPr>
+              <w:fldChar w:fldCharType="separate"/>
+            </w:r>
+            <w:r>
+              <w:rPr>
+                <w:noProof/>
+                <w:webHidden/>
+              </w:rPr>
+              <w:t>23</w:t>
+            </w:r>
+            <w:r>
+              <w:rPr>
+                <w:noProof/>
+                <w:webHidden/>
+              </w:rPr>
+              <w:fldChar w:fldCharType="end"/>
+            </w:r>
+          </w:hyperlink>
+        </w:p>
+        <w:p>
+          <w:pPr>
+            <w:pStyle w:val="11"/>
+            <w:rPr>
+              <w:rFonts w:eastAsiaTheme="minorEastAsia"/>
+              <w:noProof/>
+              <w:lang w:eastAsia="uk-UA"/>
+            </w:rPr>
+          </w:pPr>
+          <w:hyperlink w:anchor="_Toc73274027" w:history="1">
+            <w:r>
+              <w:rPr>
+                <w:rStyle w:val="ac"/>
+                <w:rFonts w:ascii="Times New Roman" w:hAnsi="Times New Roman" w:cs="Times New Roman"/>
+                <w:noProof/>
+              </w:rPr>
+              <w:t>5 Результати. Контрольні приклади</w:t>
+            </w:r>
+            <w:r>
+              <w:rPr>
+                <w:noProof/>
+                <w:webHidden/>
+              </w:rPr>
+              <w:tab/>
+            </w:r>
+            <w:r>
+              <w:rPr>
+                <w:noProof/>
+                <w:webHidden/>
+              </w:rPr>
+              <w:fldChar w:fldCharType="begin"/>
+            </w:r>
+            <w:r>
+              <w:rPr>
+                <w:noProof/>
+                <w:webHidden/>
+              </w:rPr>
+              <w:instrText xml:space="preserve"> PAGEREF _Toc73274027 \h </w:instrText>
+            </w:r>
+            <w:r>
+              <w:rPr>
+                <w:noProof/>
+                <w:webHidden/>
+              </w:rPr>
+            </w:r>
+            <w:r>
+              <w:rPr>
+                <w:noProof/>
+                <w:webHidden/>
+              </w:rPr>
+              <w:fldChar w:fldCharType="separate"/>
+            </w:r>
+            <w:r>
+              <w:rPr>
+                <w:noProof/>
+                <w:webHidden/>
+              </w:rPr>
+              <w:t>25</w:t>
             </w:r>
             <w:r>
               <w:rPr>
@@ -990,14 +1420,14 @@
               <w:lang w:eastAsia="uk-UA"/>
             </w:rPr>
           </w:pPr>
-          <w:hyperlink w:anchor="_Toc72259587" w:history="1">
+          <w:hyperlink w:anchor="_Toc73274028" w:history="1">
             <w:r>
               <w:rPr>
                 <w:rStyle w:val="ac"/>
                 <w:rFonts w:ascii="Times New Roman" w:hAnsi="Times New Roman" w:cs="Times New Roman"/>
                 <w:noProof/>
               </w:rPr>
-              <w:t>2.2 Процес дешифрування</w:t>
+              <w:t>5.1 Unit-testing</w:t>
             </w:r>
             <w:r>
               <w:rPr>
@@ -1018,7 +1448,7 @@
                 <w:noProof/>
                 <w:webHidden/>
               </w:rPr>
-              <w:instrText xml:space="preserve"> PAGEREF _Toc72259587 \h </w:instrText>
+              <w:instrText xml:space="preserve"> PAGEREF _Toc73274028 \h </w:instrText>
             </w:r>
             <w:r>
               <w:rPr>
@@ -1038,7 +1468,279 @@
                 <w:noProof/>
                 <w:webHidden/>
               </w:rPr>
-              <w:t>13</w:t>
+              <w:t>25</w:t>
+            </w:r>
+            <w:r>
+              <w:rPr>
+                <w:noProof/>
+                <w:webHidden/>
+              </w:rPr>
+              <w:fldChar w:fldCharType="end"/>
+            </w:r>
+          </w:hyperlink>
+        </w:p>
+        <w:p>
+          <w:pPr>
+            <w:pStyle w:val="21"/>
+            <w:rPr>
+              <w:rFonts w:eastAsiaTheme="minorEastAsia"/>
+              <w:noProof/>
+              <w:lang w:eastAsia="uk-UA"/>
+            </w:rPr>
+          </w:pPr>
+          <w:hyperlink w:anchor="_Toc73274029" w:history="1">
+            <w:r>
+              <w:rPr>
+                <w:rStyle w:val="ac"/>
+                <w:rFonts w:ascii="Times New Roman" w:hAnsi="Times New Roman" w:cs="Times New Roman"/>
+                <w:noProof/>
+              </w:rPr>
+              <w:t>5.2 Функціональне тестування</w:t>
+            </w:r>
+            <w:r>
+              <w:rPr>
+                <w:noProof/>
+                <w:webHidden/>
+              </w:rPr>
+              <w:tab/>
+            </w:r>
+            <w:r>
+              <w:rPr>
+                <w:noProof/>
+                <w:webHidden/>
+              </w:rPr>
+              <w:fldChar w:fldCharType="begin"/>
+            </w:r>
+            <w:r>
+              <w:rPr>
+                <w:noProof/>
+                <w:webHidden/>
+              </w:rPr>
+              <w:instrText xml:space="preserve"> PAGEREF _Toc73274029 \h </w:instrText>
+            </w:r>
+            <w:r>
+              <w:rPr>
+                <w:noProof/>
+                <w:webHidden/>
+              </w:rPr>
+            </w:r>
+            <w:r>
+              <w:rPr>
+                <w:noProof/>
+                <w:webHidden/>
+              </w:rPr>
+              <w:fldChar w:fldCharType="separate"/>
+            </w:r>
+            <w:r>
+              <w:rPr>
+                <w:noProof/>
+                <w:webHidden/>
+              </w:rPr>
+              <w:t>25</w:t>
+            </w:r>
+            <w:r>
+              <w:rPr>
+                <w:noProof/>
+                <w:webHidden/>
+              </w:rPr>
+              <w:fldChar w:fldCharType="end"/>
+            </w:r>
+          </w:hyperlink>
+        </w:p>
+        <w:p>
+          <w:pPr>
+            <w:pStyle w:val="21"/>
+            <w:rPr>
+              <w:rFonts w:eastAsiaTheme="minorEastAsia"/>
+              <w:noProof/>
+              <w:lang w:eastAsia="uk-UA"/>
+            </w:rPr>
+          </w:pPr>
+          <w:hyperlink w:anchor="_Toc73274030" w:history="1">
+            <w:r>
+              <w:rPr>
+                <w:rStyle w:val="ac"/>
+                <w:rFonts w:ascii="Times New Roman" w:hAnsi="Times New Roman" w:cs="Times New Roman"/>
+                <w:noProof/>
+              </w:rPr>
+              <w:t>5.3 Витоки пам’яті.</w:t>
+            </w:r>
+            <w:r>
+              <w:rPr>
+                <w:noProof/>
+                <w:webHidden/>
+              </w:rPr>
+              <w:tab/>
+            </w:r>
+            <w:r>
+              <w:rPr>
+                <w:noProof/>
+                <w:webHidden/>
+              </w:rPr>
+              <w:fldChar w:fldCharType="begin"/>
+            </w:r>
+            <w:r>
+              <w:rPr>
+                <w:noProof/>
+                <w:webHidden/>
+              </w:rPr>
+              <w:instrText xml:space="preserve"> PAGEREF _Toc73274030 \h </w:instrText>
+            </w:r>
+            <w:r>
+              <w:rPr>
+                <w:noProof/>
+                <w:webHidden/>
+              </w:rPr>
+            </w:r>
+            <w:r>
+              <w:rPr>
+                <w:noProof/>
+                <w:webHidden/>
+              </w:rPr>
+              <w:fldChar w:fldCharType="separate"/>
+            </w:r>
+            <w:r>
+              <w:rPr>
+                <w:noProof/>
+                <w:webHidden/>
+              </w:rPr>
+              <w:t>29</w:t>
+            </w:r>
+            <w:r>
+              <w:rPr>
+                <w:noProof/>
+                <w:webHidden/>
+              </w:rPr>
+              <w:fldChar w:fldCharType="end"/>
+            </w:r>
+          </w:hyperlink>
+        </w:p>
+        <w:p>
+          <w:pPr>
+            <w:pStyle w:val="21"/>
+            <w:rPr>
+              <w:rFonts w:eastAsiaTheme="minorEastAsia"/>
+              <w:noProof/>
+              <w:lang w:eastAsia="uk-UA"/>
+            </w:rPr>
+          </w:pPr>
+          <w:hyperlink w:anchor="_Toc73274031" w:history="1">
+            <w:r>
+              <w:rPr>
+                <w:rStyle w:val="ac"/>
+                <w:rFonts w:ascii="Times New Roman" w:hAnsi="Times New Roman" w:cs="Times New Roman"/>
+                <w:noProof/>
+              </w:rPr>
+              <w:t>5.4 Навантажувальне тестування.</w:t>
+            </w:r>
+            <w:r>
+              <w:rPr>
+                <w:noProof/>
+                <w:webHidden/>
+              </w:rPr>
+              <w:tab/>
+            </w:r>
+            <w:r>
+              <w:rPr>
+                <w:noProof/>
+                <w:webHidden/>
+              </w:rPr>
+              <w:fldChar w:fldCharType="begin"/>
+            </w:r>
+            <w:r>
+              <w:rPr>
+                <w:noProof/>
+                <w:webHidden/>
+              </w:rPr>
+              <w:instrText xml:space="preserve"> PAGEREF _Toc73274031 \h </w:instrText>
+            </w:r>
+            <w:r>
+              <w:rPr>
+                <w:noProof/>
+                <w:webHidden/>
+              </w:rPr>
+            </w:r>
+            <w:r>
+              <w:rPr>
+                <w:noProof/>
+                <w:webHidden/>
+              </w:rPr>
+              <w:fldChar w:fldCharType="separate"/>
+            </w:r>
+            <w:r>
+              <w:rPr>
+                <w:noProof/>
+                <w:webHidden/>
+              </w:rPr>
+              <w:t>30</w:t>
+            </w:r>
+            <w:r>
+              <w:rPr>
+                <w:noProof/>
+                <w:webHidden/>
+              </w:rPr>
+              <w:fldChar w:fldCharType="end"/>
+            </w:r>
+          </w:hyperlink>
+        </w:p>
+        <w:p>
+          <w:pPr>
+            <w:pStyle w:val="21"/>
+            <w:rPr>
+              <w:rFonts w:eastAsiaTheme="minorEastAsia"/>
+              <w:noProof/>
+              <w:lang w:eastAsia="uk-UA"/>
+            </w:rPr>
+          </w:pPr>
+          <w:hyperlink w:anchor="_Toc73274032" w:history="1">
+            <w:r>
+              <w:rPr>
+                <w:rStyle w:val="ac"/>
+                <w:rFonts w:ascii="Times New Roman" w:hAnsi="Times New Roman" w:cs="Times New Roman"/>
+                <w:noProof/>
+              </w:rPr>
+              <w:t>5.5 Оптимізація</w:t>
+            </w:r>
+            <w:r>
+              <w:rPr>
+                <w:noProof/>
+                <w:webHidden/>
+              </w:rPr>
+              <w:tab/>
+            </w:r>
+            <w:r>
+              <w:rPr>
+                <w:noProof/>
+                <w:webHidden/>
+              </w:rPr>
+              <w:fldChar w:fldCharType="begin"/>
+            </w:r>
+            <w:r>
+              <w:rPr>
+                <w:noProof/>
+                <w:webHidden/>
+              </w:rPr>
+              <w:instrText xml:space="preserve"> PAGEREF _Toc73274032 \h </w:instrText>
+            </w:r>
+            <w:r>
+              <w:rPr>
+                <w:noProof/>
+                <w:webHidden/>
+              </w:rPr>
+            </w:r>
+            <w:r>
+              <w:rPr>
+                <w:noProof/>
+                <w:webHidden/>
+              </w:rPr>
+              <w:fldChar w:fldCharType="separate"/>
+            </w:r>
+            <w:r>
+              <w:rPr>
+                <w:noProof/>
+                <w:webHidden/>
+              </w:rPr>
+              <w:t>33</w:t>
             </w:r>
             <w:r>
               <w:rPr>
@@ -1058,23 +1760,14 @@
               <w:lang w:eastAsia="uk-UA"/>
             </w:rPr>
           </w:pPr>
-          <w:hyperlink w:anchor="_Toc72259588" w:history="1">
+          <w:hyperlink w:anchor="_Toc73274033" w:history="1">
             <w:r>
               <w:rPr>
                 <w:rStyle w:val="ac"/>
                 <w:rFonts w:ascii="Times New Roman" w:hAnsi="Times New Roman" w:cs="Times New Roman"/>
                 <w:noProof/>
-                <w:lang w:val="ru-RU"/>
-              </w:rPr>
-              <w:t xml:space="preserve">3 </w:t>
-            </w:r>
-            <w:r>
-              <w:rPr>
-                <w:rStyle w:val="ac"/>
-                <w:rFonts w:ascii="Times New Roman" w:hAnsi="Times New Roman" w:cs="Times New Roman"/>
-                <w:noProof/>
-              </w:rPr>
-              <w:t>Алгоритм обраного методу</w:t>
+              </w:rPr>
+              <w:t>ВИСНОВКИ</w:t>
             </w:r>
             <w:r>
               <w:rPr>
@@ -1095,7 +1788,7 @@
                 <w:noProof/>
                 <w:webHidden/>
               </w:rPr>
-              <w:instrText xml:space="preserve"> PAGEREF _Toc72259588 \h </w:instrText>
+              <w:instrText xml:space="preserve"> PAGEREF _Toc73274033 \h </w:instrText>
             </w:r>
             <w:r>
               <w:rPr>
@@ -1115,7 +1808,7 @@
                 <w:noProof/>
                 <w:webHidden/>
               </w:rPr>
-              <w:t>16</w:t>
+              <w:t>34</w:t>
             </w:r>
             <w:r>
               <w:rPr>
@@ -1135,14 +1828,14 @@
               <w:lang w:eastAsia="uk-UA"/>
             </w:rPr>
           </w:pPr>
-          <w:hyperlink w:anchor="_Toc72259589" w:history="1">
+          <w:hyperlink w:anchor="_Toc73274034" w:history="1">
             <w:r>
               <w:rPr>
                 <w:rStyle w:val="ac"/>
                 <w:rFonts w:ascii="Times New Roman" w:hAnsi="Times New Roman" w:cs="Times New Roman"/>
                 <w:noProof/>
               </w:rPr>
-              <w:t>5 Результати. Контрольні приклади</w:t>
+              <w:t>Література</w:t>
             </w:r>
             <w:r>
               <w:rPr>
@@ -1163,7 +1856,7 @@
                 <w:noProof/>
                 <w:webHidden/>
               </w:rPr>
-              <w:instrText xml:space="preserve"> PAGEREF _Toc72259589 \h </w:instrText>
+              <w:instrText xml:space="preserve"> PAGEREF _Toc73274034 \h </w:instrText>
             </w:r>
             <w:r>
               <w:rPr>
@@ -1183,143 +1876,7 @@
                 <w:noProof/>
                 <w:webHidden/>
               </w:rPr>
-              <w:t>23</w:t>
-            </w:r>
-            <w:r>
-              <w:rPr>
-                <w:noProof/>
-                <w:webHidden/>
-              </w:rPr>
-              <w:fldChar w:fldCharType="end"/>
-            </w:r>
-          </w:hyperlink>
-        </w:p>
-        <w:p>
-          <w:pPr>
-            <w:pStyle w:val="21"/>
-            <w:rPr>
-              <w:rFonts w:eastAsiaTheme="minorEastAsia"/>
-              <w:noProof/>
-              <w:lang w:eastAsia="uk-UA"/>
-            </w:rPr>
-          </w:pPr>
-          <w:hyperlink w:anchor="_Toc72259590" w:history="1">
-            <w:r>
-              <w:rPr>
-                <w:rStyle w:val="ac"/>
-                <w:rFonts w:ascii="Times New Roman" w:hAnsi="Times New Roman" w:cs="Times New Roman"/>
-                <w:noProof/>
-              </w:rPr>
-              <w:t>5.1 Unit-testing</w:t>
-            </w:r>
-            <w:r>
-              <w:rPr>
-                <w:noProof/>
-                <w:webHidden/>
-              </w:rPr>
-              <w:tab/>
-            </w:r>
-            <w:r>
-              <w:rPr>
-                <w:noProof/>
-                <w:webHidden/>
-              </w:rPr>
-              <w:fldChar w:fldCharType="begin"/>
-            </w:r>
-            <w:r>
-              <w:rPr>
-                <w:noProof/>
-                <w:webHidden/>
-              </w:rPr>
-              <w:instrText xml:space="preserve"> PAGEREF _Toc72259590 \h </w:instrText>
-            </w:r>
-            <w:r>
-              <w:rPr>
-                <w:noProof/>
-                <w:webHidden/>
-              </w:rPr>
-            </w:r>
-            <w:r>
-              <w:rPr>
-                <w:noProof/>
-                <w:webHidden/>
-              </w:rPr>
-              <w:fldChar w:fldCharType="separate"/>
-            </w:r>
-            <w:r>
-              <w:rPr>
-                <w:noProof/>
-                <w:webHidden/>
-              </w:rPr>
-              <w:t>23</w:t>
-            </w:r>
-            <w:r>
-              <w:rPr>
-                <w:noProof/>
-                <w:webHidden/>
-              </w:rPr>
-              <w:fldChar w:fldCharType="end"/>
-            </w:r>
-          </w:hyperlink>
-        </w:p>
-        <w:p>
-          <w:pPr>
-            <w:pStyle w:val="21"/>
-            <w:rPr>
-              <w:rFonts w:eastAsiaTheme="minorEastAsia"/>
-              <w:noProof/>
-              <w:lang w:eastAsia="uk-UA"/>
-            </w:rPr>
-          </w:pPr>
-          <w:hyperlink w:anchor="_Toc72259591" w:history="1">
-            <w:r>
-              <w:rPr>
-                <w:rStyle w:val="ac"/>
-                <w:rFonts w:ascii="Times New Roman" w:hAnsi="Times New Roman" w:cs="Times New Roman"/>
-                <w:noProof/>
-              </w:rPr>
-              <w:t>5.2 Функціональне тестування</w:t>
-            </w:r>
-            <w:r>
-              <w:rPr>
-                <w:noProof/>
-                <w:webHidden/>
-              </w:rPr>
-              <w:tab/>
-            </w:r>
-            <w:r>
-              <w:rPr>
-                <w:noProof/>
-                <w:webHidden/>
-              </w:rPr>
-              <w:fldChar w:fldCharType="begin"/>
-            </w:r>
-            <w:r>
-              <w:rPr>
-                <w:noProof/>
-                <w:webHidden/>
-              </w:rPr>
-              <w:instrText xml:space="preserve"> PAGEREF _Toc72259591 \h </w:instrText>
-            </w:r>
-            <w:r>
-              <w:rPr>
-                <w:noProof/>
-                <w:webHidden/>
-              </w:rPr>
-            </w:r>
-            <w:r>
-              <w:rPr>
-                <w:noProof/>
-                <w:webHidden/>
-              </w:rPr>
-              <w:fldChar w:fldCharType="separate"/>
-            </w:r>
-            <w:r>
-              <w:rPr>
-                <w:noProof/>
-                <w:webHidden/>
-              </w:rPr>
-              <w:t>23</w:t>
+              <w:t>35</w:t>
             </w:r>
             <w:r>
               <w:rPr>
@@ -1444,95 +2001,6 @@
     </w:p>
     <w:p>
       <w:pPr>
-        <w:jc w:val="both"/>
-        <w:rPr>
-          <w:rFonts w:ascii="Times New Roman" w:hAnsi="Times New Roman" w:cs="Times New Roman"/>
-          <w:b/>
-        </w:rPr>
-      </w:pPr>
-    </w:p>
-    <w:p>
-      <w:pPr>
-        <w:spacing w:line="360" w:lineRule="auto"/>
-        <w:jc w:val="both"/>
-        <w:rPr>
-          <w:rFonts w:ascii="Times New Roman" w:hAnsi="Times New Roman" w:cs="Times New Roman"/>
-          <w:b/>
-        </w:rPr>
-      </w:pPr>
-    </w:p>
-    <w:p>
-      <w:pPr>
-        <w:spacing w:line="360" w:lineRule="auto"/>
-        <w:jc w:val="both"/>
-        <w:rPr>
-          <w:rFonts w:ascii="Times New Roman" w:hAnsi="Times New Roman" w:cs="Times New Roman"/>
-          <w:b/>
-        </w:rPr>
-      </w:pPr>
-    </w:p>
-    <w:p>
-      <w:pPr>
-        <w:pStyle w:val="a3"/>
-        <w:spacing w:line="360" w:lineRule="auto"/>
-        <w:ind w:left="357"/>
-        <w:contextualSpacing/>
-        <w:jc w:val="both"/>
-        <w:rPr>
-          <w:rFonts w:eastAsia="CourierNewPSMT"/>
-          <w:sz w:val="28"/>
-          <w:szCs w:val="28"/>
-          <w:lang w:val="uk-UA"/>
-        </w:rPr>
-      </w:pPr>
-    </w:p>
-    <w:p>
-      <w:pPr>
-        <w:pStyle w:val="a3"/>
-        <w:spacing w:line="360" w:lineRule="auto"/>
-        <w:ind w:left="357"/>
-        <w:contextualSpacing/>
-        <w:jc w:val="both"/>
-        <w:rPr>
-          <w:rFonts w:eastAsia="CourierNewPSMT"/>
-          <w:sz w:val="28"/>
-          <w:szCs w:val="28"/>
-          <w:lang w:val="uk-UA"/>
-        </w:rPr>
-      </w:pPr>
-    </w:p>
-    <w:p>
-      <w:pPr>
-        <w:pStyle w:val="a3"/>
-        <w:spacing w:line="360" w:lineRule="auto"/>
-        <w:ind w:left="357"/>
-        <w:contextualSpacing/>
-        <w:jc w:val="both"/>
-        <w:rPr>
-          <w:rFonts w:eastAsia="CourierNewPSMT"/>
-          <w:sz w:val="28"/>
-          <w:szCs w:val="28"/>
-          <w:lang w:val="uk-UA"/>
-        </w:rPr>
-      </w:pPr>
-    </w:p>
-    <w:p>
-      <w:pPr>
-        <w:pStyle w:val="a3"/>
-        <w:spacing w:line="360" w:lineRule="auto"/>
-        <w:ind w:left="357"/>
-        <w:contextualSpacing/>
-        <w:jc w:val="both"/>
-        <w:rPr>
-          <w:rFonts w:eastAsia="CourierNewPSMT"/>
-          <w:sz w:val="28"/>
-          <w:szCs w:val="28"/>
-          <w:lang w:val="uk-UA"/>
-        </w:rPr>
-      </w:pPr>
-    </w:p>
-    <w:p>
-      <w:pPr>
         <w:pStyle w:val="a3"/>
         <w:spacing w:line="360" w:lineRule="auto"/>
         <w:ind w:left="0"/>
@@ -1542,21 +2010,6 @@
           <w:rFonts w:eastAsia="CourierNewPSMT"/>
           <w:sz w:val="28"/>
           <w:szCs w:val="28"/>
-          <w:lang w:val="en-US"/>
-        </w:rPr>
-      </w:pPr>
-    </w:p>
-    <w:p>
-      <w:pPr>
-        <w:pStyle w:val="a3"/>
-        <w:spacing w:line="360" w:lineRule="auto"/>
-        <w:ind w:left="357"/>
-        <w:contextualSpacing/>
-        <w:jc w:val="both"/>
-        <w:rPr>
-          <w:rFonts w:eastAsia="CourierNewPSMT"/>
-          <w:sz w:val="28"/>
-          <w:szCs w:val="28"/>
           <w:lang w:val="uk-UA"/>
         </w:rPr>
       </w:pPr>
@@ -1572,6 +2025,7 @@
           <w:szCs w:val="28"/>
         </w:rPr>
       </w:pPr>
+      <w:bookmarkStart w:id="0" w:name="_Toc73274019"/>
       <w:r>
         <w:rPr>
           <w:rFonts w:ascii="Times New Roman" w:eastAsia="CourierNewPSMT" w:hAnsi="Times New Roman" w:cs="Times New Roman"/>
@@ -1582,6 +2036,7 @@
         <w:lastRenderedPageBreak/>
         <w:t>ВСТУП</w:t>
       </w:r>
+      <w:bookmarkEnd w:id="0"/>
     </w:p>
     <w:p>
       <w:pPr>
@@ -2030,6 +2485,10 @@
     <w:p>
       <w:pPr>
         <w:pStyle w:val="1"/>
+        <w:numPr>
+          <w:ilvl w:val="0"/>
+          <w:numId w:val="43"/>
+        </w:numPr>
         <w:spacing w:line="360" w:lineRule="auto"/>
         <w:jc w:val="center"/>
         <w:rPr>
@@ -2039,7 +2498,7 @@
           <w:szCs w:val="28"/>
         </w:rPr>
       </w:pPr>
-      <w:bookmarkStart w:id="0" w:name="_Toc72259584"/>
+      <w:bookmarkStart w:id="1" w:name="_Toc73274020"/>
       <w:r>
         <w:rPr>
           <w:rFonts w:ascii="Times New Roman" w:eastAsia="CourierNewPSMT" w:hAnsi="Times New Roman" w:cs="Times New Roman"/>
@@ -2048,9 +2507,9 @@
           <w:szCs w:val="28"/>
         </w:rPr>
         <w:lastRenderedPageBreak/>
-        <w:t>ПОСТАНОВКА ЗАДАЧІ</w:t>
-      </w:r>
-      <w:bookmarkEnd w:id="0"/>
+        <w:t>Постановка задачі</w:t>
+      </w:r>
+      <w:bookmarkEnd w:id="1"/>
     </w:p>
     <w:p>
       <w:pPr>
@@ -2838,33 +3297,6 @@
     </w:p>
     <w:p>
       <w:pPr>
-        <w:rPr>
-          <w:rFonts w:ascii="Times New Roman" w:hAnsi="Times New Roman" w:cs="Times New Roman"/>
-          <w:sz w:val="28"/>
-          <w:szCs w:val="28"/>
-        </w:rPr>
-      </w:pPr>
-    </w:p>
-    <w:p>
-      <w:pPr>
-        <w:rPr>
-          <w:rFonts w:ascii="Times New Roman" w:hAnsi="Times New Roman" w:cs="Times New Roman"/>
-          <w:sz w:val="28"/>
-          <w:szCs w:val="28"/>
-        </w:rPr>
-      </w:pPr>
-    </w:p>
-    <w:p>
-      <w:pPr>
-        <w:rPr>
-          <w:rFonts w:ascii="Times New Roman" w:hAnsi="Times New Roman" w:cs="Times New Roman"/>
-          <w:sz w:val="28"/>
-          <w:szCs w:val="28"/>
-        </w:rPr>
-      </w:pPr>
-    </w:p>
-    <w:p>
-      <w:pPr>
         <w:pStyle w:val="1"/>
         <w:spacing w:line="360" w:lineRule="auto"/>
         <w:jc w:val="center"/>
@@ -2875,7 +3307,7 @@
           <w:szCs w:val="28"/>
         </w:rPr>
       </w:pPr>
-      <w:bookmarkStart w:id="1" w:name="_Toc72259585"/>
+      <w:bookmarkStart w:id="2" w:name="_Toc73274021"/>
       <w:r>
         <w:rPr>
           <w:rFonts w:ascii="Times New Roman" w:hAnsi="Times New Roman" w:cs="Times New Roman"/>
@@ -2883,6 +3315,7 @@
           <w:sz w:val="28"/>
           <w:szCs w:val="28"/>
         </w:rPr>
+        <w:lastRenderedPageBreak/>
         <w:t>2</w:t>
       </w:r>
       <w:r>
@@ -2894,7 +3327,7 @@
         </w:rPr>
         <w:t xml:space="preserve"> Вибір методу розв’язання задачі</w:t>
       </w:r>
-      <w:bookmarkEnd w:id="1"/>
+      <w:bookmarkEnd w:id="2"/>
     </w:p>
     <w:p>
       <w:pPr>
@@ -3045,15 +3478,31 @@
           <w:sz w:val="28"/>
           <w:szCs w:val="28"/>
         </w:rPr>
-        <w:t>, який є надійним від злому. Для приведення ключа до стандартного</w:t>
-      </w:r>
-      <w:r>
-        <w:rPr>
-          <w:rFonts w:ascii="Times New Roman" w:hAnsi="Times New Roman" w:cs="Times New Roman"/>
-          <w:sz w:val="28"/>
-          <w:szCs w:val="28"/>
-        </w:rPr>
-        <w:t xml:space="preserve"> розміру був використана</w:t>
+        <w:t>, який є надійним від злому.</w:t>
+      </w:r>
+      <w:r>
+        <w:rPr>
+          <w:rFonts w:ascii="Times New Roman" w:hAnsi="Times New Roman" w:cs="Times New Roman"/>
+          <w:sz w:val="28"/>
+          <w:szCs w:val="28"/>
+        </w:rPr>
+        <w:t xml:space="preserve"> Для приведення будь-якого паролю</w:t>
+      </w:r>
+      <w:r>
+        <w:rPr>
+          <w:rFonts w:ascii="Times New Roman" w:hAnsi="Times New Roman" w:cs="Times New Roman"/>
+          <w:sz w:val="28"/>
+          <w:szCs w:val="28"/>
+        </w:rPr>
+        <w:t xml:space="preserve"> до стандартного</w:t>
+      </w:r>
+      <w:r>
+        <w:rPr>
+          <w:rFonts w:ascii="Times New Roman" w:hAnsi="Times New Roman" w:cs="Times New Roman"/>
+          <w:sz w:val="28"/>
+          <w:szCs w:val="28"/>
+        </w:rPr>
+        <w:t xml:space="preserve"> розміру</w:t>
       </w:r>
       <w:r>
         <w:rPr>
@@ -3069,51 +3518,84 @@
           <w:sz w:val="28"/>
           <w:szCs w:val="28"/>
         </w:rPr>
-        <w:t>крипостійка</w:t>
-      </w:r>
-      <w:r>
-        <w:rPr>
-          <w:rFonts w:ascii="Times New Roman" w:hAnsi="Times New Roman" w:cs="Times New Roman"/>
-          <w:sz w:val="28"/>
-          <w:szCs w:val="28"/>
-        </w:rPr>
-        <w:t xml:space="preserve"> хеш-функція SHA-256 завдяки її надійності та швидкодії, і яка трансформує будь-який набі</w:t>
-      </w:r>
-      <w:r>
-        <w:rPr>
-          <w:rFonts w:ascii="Times New Roman" w:hAnsi="Times New Roman" w:cs="Times New Roman"/>
-          <w:sz w:val="28"/>
-          <w:szCs w:val="28"/>
-        </w:rPr>
-        <w:t xml:space="preserve">р бітів в </w:t>
-      </w:r>
-      <w:r>
-        <w:rPr>
-          <w:rFonts w:ascii="Times New Roman" w:hAnsi="Times New Roman" w:cs="Times New Roman"/>
-          <w:sz w:val="28"/>
-          <w:szCs w:val="28"/>
-        </w:rPr>
-        <w:t>32 байти.</w:t>
-      </w:r>
-    </w:p>
-    <w:p>
-      <w:pPr>
+        <w:t xml:space="preserve"> </w:t>
+      </w:r>
+      <w:r>
+        <w:rPr>
+          <w:rFonts w:ascii="Times New Roman" w:hAnsi="Times New Roman" w:cs="Times New Roman"/>
+          <w:sz w:val="28"/>
+          <w:szCs w:val="28"/>
+        </w:rPr>
+        <w:t>в 16 байтів потрібно використовувати крипто стійкі хеш-функції. Можливими варіантами є такі алгоритми хешування, як MD5, SHA-1, SHA-2. З них був обраний саме SHA-2, оскільки MD5 вже не є крипто стійким і має велику кількість колізій, а SHA-1 доволі застарів і має багато потенційних небезпек злому в майбутньому.</w:t>
+      </w:r>
+      <w:r>
+        <w:rPr>
+          <w:rFonts w:ascii="Times New Roman" w:hAnsi="Times New Roman" w:cs="Times New Roman"/>
+          <w:sz w:val="28"/>
+          <w:szCs w:val="28"/>
+        </w:rPr>
+        <w:t xml:space="preserve"> Таким чином найбільш надійним алгоритмом хешування є SHA-2.</w:t>
+      </w:r>
+      <w:r>
+        <w:rPr>
+          <w:rFonts w:ascii="Times New Roman" w:hAnsi="Times New Roman" w:cs="Times New Roman"/>
+          <w:sz w:val="28"/>
+          <w:szCs w:val="28"/>
+        </w:rPr>
+        <w:t xml:space="preserve"> З SHA-2 алгоритмів був обраний SHA-256, оскільки </w:t>
+      </w:r>
+      <w:r>
+        <w:rPr>
+          <w:rFonts w:ascii="Times New Roman" w:hAnsi="Times New Roman" w:cs="Times New Roman"/>
+          <w:sz w:val="28"/>
+          <w:szCs w:val="28"/>
+        </w:rPr>
+        <w:t>він видає бітовий рядок розміром 32 байти (рівно в два рази більше від потрібно розміру ключа), і який можна стиснути, виконуючи побітову операції додавання за модулем двійки попарно між байтами. Після цього на виході можна отримати рядок з 16 байт, який вже можна використовувати як ключ. Саме стискання створює дуже незначну колізію (для кожного ключа розміром 16 байт буде існувати рівно дві комбінації 32-байтного рядка, з яких цей ключ можна отримати).</w:t>
+      </w:r>
+      <w:r>
+        <w:rPr>
+          <w:rFonts w:ascii="Times New Roman" w:hAnsi="Times New Roman" w:cs="Times New Roman"/>
+          <w:sz w:val="28"/>
+          <w:szCs w:val="28"/>
+        </w:rPr>
+        <w:t xml:space="preserve">  </w:t>
+      </w:r>
+    </w:p>
+    <w:p>
+      <w:pPr>
+        <w:pStyle w:val="2"/>
         <w:spacing w:line="360" w:lineRule="auto"/>
         <w:jc w:val="center"/>
         <w:rPr>
           <w:rFonts w:ascii="Times New Roman" w:hAnsi="Times New Roman" w:cs="Times New Roman"/>
-          <w:sz w:val="28"/>
-          <w:szCs w:val="28"/>
-        </w:rPr>
-      </w:pPr>
-      <w:r>
-        <w:rPr>
-          <w:rFonts w:ascii="Times New Roman" w:hAnsi="Times New Roman" w:cs="Times New Roman"/>
+          <w:b w:val="0"/>
+          <w:color w:val="000000" w:themeColor="text1"/>
+          <w:sz w:val="28"/>
+          <w:szCs w:val="28"/>
+        </w:rPr>
+      </w:pPr>
+      <w:bookmarkStart w:id="3" w:name="_Toc73274022"/>
+      <w:r>
+        <w:rPr>
+          <w:rFonts w:ascii="Times New Roman" w:hAnsi="Times New Roman" w:cs="Times New Roman"/>
+          <w:b w:val="0"/>
+          <w:color w:val="000000" w:themeColor="text1"/>
+          <w:sz w:val="28"/>
+          <w:szCs w:val="28"/>
+        </w:rPr>
+        <w:t xml:space="preserve">2.1 </w:t>
+      </w:r>
+      <w:r>
+        <w:rPr>
+          <w:rFonts w:ascii="Times New Roman" w:hAnsi="Times New Roman" w:cs="Times New Roman"/>
+          <w:b w:val="0"/>
+          <w:color w:val="000000" w:themeColor="text1"/>
           <w:sz w:val="28"/>
           <w:szCs w:val="28"/>
         </w:rPr>
         <w:t>Теорія обраного методу</w:t>
       </w:r>
+      <w:bookmarkEnd w:id="3"/>
     </w:p>
     <w:p>
       <w:pPr>
@@ -3146,7 +3628,7 @@
     </w:p>
     <w:p>
       <w:pPr>
-        <w:pStyle w:val="2"/>
+        <w:pStyle w:val="3"/>
         <w:spacing w:line="360" w:lineRule="auto"/>
         <w:jc w:val="center"/>
         <w:rPr>
@@ -3157,7 +3639,7 @@
           <w:szCs w:val="28"/>
         </w:rPr>
       </w:pPr>
-      <w:bookmarkStart w:id="2" w:name="_Toc72259586"/>
+      <w:bookmarkStart w:id="4" w:name="_Toc73274023"/>
       <w:r>
         <w:rPr>
           <w:rFonts w:ascii="Times New Roman" w:hAnsi="Times New Roman" w:cs="Times New Roman"/>
@@ -3166,7 +3648,8 @@
           <w:sz w:val="28"/>
           <w:szCs w:val="28"/>
         </w:rPr>
-        <w:t xml:space="preserve">2.1 </w:t>
+        <w:lastRenderedPageBreak/>
+        <w:t>2.1</w:t>
       </w:r>
       <w:r>
         <w:rPr>
@@ -3176,7 +3659,7 @@
           <w:sz w:val="28"/>
           <w:szCs w:val="28"/>
         </w:rPr>
-        <w:t>Процес ш</w:t>
+        <w:t>.1</w:t>
       </w:r>
       <w:r>
         <w:rPr>
@@ -3186,9 +3669,29 @@
           <w:sz w:val="28"/>
           <w:szCs w:val="28"/>
         </w:rPr>
+        <w:t xml:space="preserve"> </w:t>
+      </w:r>
+      <w:r>
+        <w:rPr>
+          <w:rFonts w:ascii="Times New Roman" w:hAnsi="Times New Roman" w:cs="Times New Roman"/>
+          <w:b w:val="0"/>
+          <w:color w:val="000000" w:themeColor="text1"/>
+          <w:sz w:val="28"/>
+          <w:szCs w:val="28"/>
+        </w:rPr>
+        <w:t>Процес ш</w:t>
+      </w:r>
+      <w:r>
+        <w:rPr>
+          <w:rFonts w:ascii="Times New Roman" w:hAnsi="Times New Roman" w:cs="Times New Roman"/>
+          <w:b w:val="0"/>
+          <w:color w:val="000000" w:themeColor="text1"/>
+          <w:sz w:val="28"/>
+          <w:szCs w:val="28"/>
+        </w:rPr>
         <w:t>ифрування</w:t>
       </w:r>
-      <w:bookmarkEnd w:id="2"/>
+      <w:bookmarkEnd w:id="4"/>
     </w:p>
     <w:p>
       <w:pPr>
@@ -3322,7 +3825,6 @@
           <w:sz w:val="28"/>
           <w:szCs w:val="28"/>
         </w:rPr>
-        <w:lastRenderedPageBreak/>
         <w:t>Операція Substitute Byte</w:t>
       </w:r>
       <w:r>
@@ -3523,7 +4025,16 @@
           <w:sz w:val="28"/>
           <w:szCs w:val="28"/>
         </w:rPr>
-        <w:t xml:space="preserve">заміну кожного значення з блоку, що шифрується, на результат від побітового додавання цього значення і відповідного за індексами значення з ключа за модулем двійки. Тобто ця операція потребує взяти значення із блоку, який шифрується, взяти відповідне до значення із блоку за індексами значення з ключа, та побітово додати ці значення за mod(2), а результат записати на місце значення із блоку, що шифрується. </w:t>
+        <w:t xml:space="preserve">заміну кожного значення з блоку, що шифрується, на результат від побітового додавання цього значення і відповідного за індексами значення з ключа за модулем двійки. Тобто ця операція потребує взяти значення із блоку, який шифрується, взяти відповідне до значення із блоку за індексами значення з </w:t>
+      </w:r>
+      <w:r>
+        <w:rPr>
+          <w:rFonts w:ascii="Times New Roman" w:hAnsi="Times New Roman" w:cs="Times New Roman"/>
+          <w:sz w:val="28"/>
+          <w:szCs w:val="28"/>
+        </w:rPr>
+        <w:lastRenderedPageBreak/>
+        <w:t xml:space="preserve">ключа, та побітово додати ці значення за mod(2), а результат записати на місце значення із блоку, що шифрується. </w:t>
       </w:r>
     </w:p>
     <w:p>
@@ -3618,7 +4129,6 @@
           <w:sz w:val="28"/>
           <w:szCs w:val="28"/>
         </w:rPr>
-        <w:lastRenderedPageBreak/>
         <w:t xml:space="preserve"> </w:t>
       </w:r>
       <w:r>
@@ -4582,7 +5092,16 @@
           <w:sz w:val="28"/>
           <w:szCs w:val="28"/>
         </w:rPr>
-        <w:t xml:space="preserve"> системі представляє собою число 10010101, а 2 – 00000010. Перепишемо ці числа у вигляді многочленів, розряди цифр який відповідають значенню </w:t>
+        <w:t xml:space="preserve"> системі </w:t>
+      </w:r>
+      <w:r>
+        <w:rPr>
+          <w:rFonts w:ascii="Times New Roman" w:hAnsi="Times New Roman" w:cs="Times New Roman"/>
+          <w:sz w:val="28"/>
+          <w:szCs w:val="28"/>
+        </w:rPr>
+        <w:lastRenderedPageBreak/>
+        <w:t xml:space="preserve">представляє собою число 10010101, а 2 – 00000010. Перепишемо ці числа у вигляді многочленів, розряди цифр який відповідають значенню </w:t>
       </w:r>
       <m:oMath>
         <m:r>
@@ -5176,7 +5695,6 @@
           <w:sz w:val="28"/>
           <w:szCs w:val="28"/>
         </w:rPr>
-        <w:lastRenderedPageBreak/>
         <w:t xml:space="preserve">Було отримано </w:t>
       </w:r>
       <w:r>
@@ -5887,7 +6405,16 @@
           <w:sz w:val="28"/>
           <w:szCs w:val="28"/>
         </w:rPr>
-        <w:t>це спеціальна операція зміни ключа, яка трансформує ключ під час кожного нового раунди, щоб потім виконати операцію Add Round Key вже зі зміненим ключем. Для її виконання потрібно взяти старий ключ та взяти з нього останній стовпець. Останній стовпець потрібно циклічно здвинути вгору один раз. Наприклад:</w:t>
+        <w:t xml:space="preserve">це спеціальна операція зміни ключа, яка трансформує ключ під час кожного нового раунди, щоб потім виконати операцію Add Round Key вже зі зміненим ключем. Для її виконання </w:t>
+      </w:r>
+      <w:r>
+        <w:rPr>
+          <w:rFonts w:ascii="Times New Roman" w:eastAsiaTheme="minorEastAsia" w:hAnsi="Times New Roman" w:cs="Times New Roman"/>
+          <w:sz w:val="28"/>
+          <w:szCs w:val="28"/>
+        </w:rPr>
+        <w:lastRenderedPageBreak/>
+        <w:t>потрібно взяти старий ключ та взяти з нього останній стовпець. Останній стовпець потрібно циклічно здвинути вгору один раз. Наприклад:</w:t>
       </w:r>
     </w:p>
     <w:p>
@@ -6150,7 +6677,7 @@
           <w:sz w:val="28"/>
           <w:szCs w:val="28"/>
         </w:rPr>
-        <w:t xml:space="preserve">взяти перший стовпець із ключа, який трансформується, та побітово додати за mod(2) відповідні елементи із </w:t>
+        <w:t xml:space="preserve">взяти перший стовпець із ключа, який трансформується, та побітово додати за mod(2) відповідні елементи із стовпця, який отримався після операції Subtitute Bytes. Але для першого елемента в стовпчику після цього потрібно іще виконати побітове додавання за mod(2)  з елементом із матриці Rcon, яку можна представляти як вектор, оскільки всі значення, крім </w:t>
       </w:r>
       <w:r>
         <w:rPr>
@@ -6158,76 +6685,68 @@
           <w:sz w:val="28"/>
           <w:szCs w:val="28"/>
         </w:rPr>
+        <w:t>першого рядка, є нульовими</w:t>
+      </w:r>
+      <w:r>
+        <w:rPr>
+          <w:rFonts w:ascii="Times New Roman" w:eastAsiaTheme="minorEastAsia" w:hAnsi="Times New Roman" w:cs="Times New Roman"/>
+          <w:sz w:val="28"/>
+          <w:szCs w:val="28"/>
+        </w:rPr>
+        <w:t>. Це</w:t>
+      </w:r>
+      <w:r>
+        <w:rPr>
+          <w:rFonts w:ascii="Times New Roman" w:eastAsiaTheme="minorEastAsia" w:hAnsi="Times New Roman" w:cs="Times New Roman"/>
+          <w:sz w:val="28"/>
+          <w:szCs w:val="28"/>
+        </w:rPr>
+        <w:t>й</w:t>
+      </w:r>
+      <w:r>
+        <w:rPr>
+          <w:rFonts w:ascii="Times New Roman" w:eastAsiaTheme="minorEastAsia" w:hAnsi="Times New Roman" w:cs="Times New Roman"/>
+          <w:sz w:val="28"/>
+          <w:szCs w:val="28"/>
+        </w:rPr>
+        <w:t xml:space="preserve"> вектор також є сталим для процесу шифрування і складається з 10 констант, які додаються згідно того, який раунд відбувається, тобто якщо зараз </w:t>
+      </w:r>
+      <w:r>
+        <w:rPr>
+          <w:rFonts w:ascii="Times New Roman" w:eastAsiaTheme="minorEastAsia" w:hAnsi="Times New Roman" w:cs="Times New Roman"/>
+          <w:sz w:val="28"/>
+          <w:szCs w:val="28"/>
+        </w:rPr>
+        <w:t>відбувається</w:t>
+      </w:r>
+      <w:r>
+        <w:rPr>
+          <w:rFonts w:ascii="Times New Roman" w:eastAsiaTheme="minorEastAsia" w:hAnsi="Times New Roman" w:cs="Times New Roman"/>
+          <w:sz w:val="28"/>
+          <w:szCs w:val="28"/>
+        </w:rPr>
+        <w:t xml:space="preserve"> 5 раунд шифрування, то 5 значення із вектора Rcon буде взято для додавання. Після цих операція було отримано перший стовпчик для нового ключа. Другий стовпчик нового ключа формується з побітового додавання першого стовпчика з нового ключа до другого стовпчика з старого ключа. Третій стовпчик нового ключа формується з додавання другого стовпчика нового ключа до третього стовпчика третього ключа, а четвертий стовпчик нового ключа – додаванням третього стовпчика нового до четвертого стовпчика старого ключа. Таким чином після цієї процедури повинно бути отримано новий ключ для майбутніх операцій шифрування. </w:t>
+      </w:r>
+    </w:p>
+    <w:p>
+      <w:pPr>
+        <w:spacing w:line="360" w:lineRule="auto"/>
+        <w:jc w:val="center"/>
+        <w:rPr>
+          <w:rFonts w:ascii="Times New Roman" w:eastAsiaTheme="minorEastAsia" w:hAnsi="Times New Roman" w:cs="Times New Roman"/>
+          <w:sz w:val="28"/>
+          <w:szCs w:val="28"/>
+        </w:rPr>
+      </w:pPr>
+      <w:r>
+        <w:rPr>
+          <w:rFonts w:ascii="Times New Roman" w:eastAsiaTheme="minorEastAsia" w:hAnsi="Times New Roman" w:cs="Times New Roman"/>
+          <w:sz w:val="28"/>
+          <w:szCs w:val="28"/>
+        </w:rPr>
         <w:lastRenderedPageBreak/>
-        <w:t xml:space="preserve">стовпця, який отримався після операції Subtitute Bytes. Але для першого елемента в стовпчику після цього потрібно іще виконати побітове додавання за mod(2)  з елементом із матриці Rcon, яку можна представляти як вектор, оскільки всі значення, крім </w:t>
-      </w:r>
-      <w:r>
-        <w:rPr>
-          <w:rFonts w:ascii="Times New Roman" w:eastAsiaTheme="minorEastAsia" w:hAnsi="Times New Roman" w:cs="Times New Roman"/>
-          <w:sz w:val="28"/>
-          <w:szCs w:val="28"/>
-        </w:rPr>
-        <w:t>першого рядка, є нульовими</w:t>
-      </w:r>
-      <w:r>
-        <w:rPr>
-          <w:rFonts w:ascii="Times New Roman" w:eastAsiaTheme="minorEastAsia" w:hAnsi="Times New Roman" w:cs="Times New Roman"/>
-          <w:sz w:val="28"/>
-          <w:szCs w:val="28"/>
-        </w:rPr>
-        <w:t>. Це</w:t>
-      </w:r>
-      <w:r>
-        <w:rPr>
-          <w:rFonts w:ascii="Times New Roman" w:eastAsiaTheme="minorEastAsia" w:hAnsi="Times New Roman" w:cs="Times New Roman"/>
-          <w:sz w:val="28"/>
-          <w:szCs w:val="28"/>
-        </w:rPr>
-        <w:t>й</w:t>
-      </w:r>
-      <w:r>
-        <w:rPr>
-          <w:rFonts w:ascii="Times New Roman" w:eastAsiaTheme="minorEastAsia" w:hAnsi="Times New Roman" w:cs="Times New Roman"/>
-          <w:sz w:val="28"/>
-          <w:szCs w:val="28"/>
-        </w:rPr>
-        <w:t xml:space="preserve"> вектор також є сталим для процесу шифрування і складається з 10 констант, які додаються згідно того, який раунд відбувається, тобто якщо зараз </w:t>
-      </w:r>
-      <w:r>
-        <w:rPr>
-          <w:rFonts w:ascii="Times New Roman" w:eastAsiaTheme="minorEastAsia" w:hAnsi="Times New Roman" w:cs="Times New Roman"/>
-          <w:sz w:val="28"/>
-          <w:szCs w:val="28"/>
-        </w:rPr>
-        <w:t>відбувається</w:t>
-      </w:r>
-      <w:r>
-        <w:rPr>
-          <w:rFonts w:ascii="Times New Roman" w:eastAsiaTheme="minorEastAsia" w:hAnsi="Times New Roman" w:cs="Times New Roman"/>
-          <w:sz w:val="28"/>
-          <w:szCs w:val="28"/>
-        </w:rPr>
-        <w:t xml:space="preserve"> 5 раунд шифрування, то 5 значення із вектора Rcon буде взято для додавання. Після цих операція було отримано перший стовпчик для нового ключа. Другий стовпчик нового ключа формується з побітового додавання першого стовпчика з нового ключа до другого стовпчика з старого ключа. Третій стовпчик нового ключа формується з додавання другого стовпчика нового ключа до третього стовпчика третього ключа, а четвертий стовпчик нового ключа – додаванням третього стовпчика нового до четвертого стовпчика старого ключа. Таким чином після цієї процедури повинно бути отримано новий ключ для майбутніх операцій шифрування. </w:t>
-      </w:r>
-    </w:p>
-    <w:p>
-      <w:pPr>
-        <w:spacing w:line="360" w:lineRule="auto"/>
-        <w:jc w:val="center"/>
-        <w:rPr>
-          <w:rFonts w:ascii="Times New Roman" w:eastAsiaTheme="minorEastAsia" w:hAnsi="Times New Roman" w:cs="Times New Roman"/>
-          <w:sz w:val="28"/>
-          <w:szCs w:val="28"/>
-        </w:rPr>
-      </w:pPr>
-      <w:r>
-        <w:rPr>
-          <w:rFonts w:ascii="Times New Roman" w:eastAsiaTheme="minorEastAsia" w:hAnsi="Times New Roman" w:cs="Times New Roman"/>
-          <w:sz w:val="28"/>
-          <w:szCs w:val="28"/>
-        </w:rPr>
         <w:pict>
-          <v:shape id="_x0000_i1025" type="#_x0000_t75" style="width:453pt;height:143.5pt">
+          <v:shape id="_x0000_i1025" type="#_x0000_t75" style="width:452.4pt;height:142.8pt">
             <v:imagedata r:id="rId11" o:title="12"/>
           </v:shape>
         </w:pict>
@@ -6301,8 +6820,27 @@
           <w:sz w:val="28"/>
           <w:szCs w:val="28"/>
         </w:rPr>
-        <w:t xml:space="preserve">Substitute Bytes, </w:t>
-      </w:r>
+        <w:t>Substitute Bytes, Shift Rows, Key Shedule з останнім елементом з Rcon, Add Round Key. П</w:t>
+      </w:r>
+      <w:r>
+        <w:rPr>
+          <w:rFonts w:ascii="Times New Roman" w:hAnsi="Times New Roman" w:cs="Times New Roman"/>
+          <w:sz w:val="28"/>
+          <w:szCs w:val="28"/>
+        </w:rPr>
+        <w:t>орядок виконання операція зазначено у вигляді блок-схеми (рисунок 2.5).</w:t>
+      </w:r>
+    </w:p>
+    <w:p>
+      <w:pPr>
+        <w:spacing w:line="360" w:lineRule="auto"/>
+        <w:jc w:val="center"/>
+        <w:rPr>
+          <w:rFonts w:ascii="Times New Roman" w:hAnsi="Times New Roman" w:cs="Times New Roman"/>
+          <w:sz w:val="28"/>
+          <w:szCs w:val="28"/>
+        </w:rPr>
+      </w:pPr>
       <w:r>
         <w:rPr>
           <w:rFonts w:ascii="Times New Roman" w:hAnsi="Times New Roman" w:cs="Times New Roman"/>
@@ -6310,35 +6848,8 @@
           <w:szCs w:val="28"/>
         </w:rPr>
         <w:lastRenderedPageBreak/>
-        <w:t>Shift Rows, Key Shedule з останнім елементом з Rcon, Add Round Key. П</w:t>
-      </w:r>
-      <w:r>
-        <w:rPr>
-          <w:rFonts w:ascii="Times New Roman" w:hAnsi="Times New Roman" w:cs="Times New Roman"/>
-          <w:sz w:val="28"/>
-          <w:szCs w:val="28"/>
-        </w:rPr>
-        <w:t>орядок виконання операція зазначено у вигляді блок-схеми (рисунок 2.5).</w:t>
-      </w:r>
-    </w:p>
-    <w:p>
-      <w:pPr>
-        <w:spacing w:line="360" w:lineRule="auto"/>
-        <w:jc w:val="center"/>
-        <w:rPr>
-          <w:rFonts w:ascii="Times New Roman" w:hAnsi="Times New Roman" w:cs="Times New Roman"/>
-          <w:sz w:val="28"/>
-          <w:szCs w:val="28"/>
-        </w:rPr>
-      </w:pPr>
-      <w:r>
-        <w:rPr>
-          <w:rFonts w:ascii="Times New Roman" w:hAnsi="Times New Roman" w:cs="Times New Roman"/>
-          <w:sz w:val="28"/>
-          <w:szCs w:val="28"/>
-        </w:rPr>
         <w:pict>
-          <v:shape id="_x0000_i1026" type="#_x0000_t75" style="width:131.5pt;height:617.5pt">
+          <v:shape id="_x0000_i1026" type="#_x0000_t75" style="width:131.4pt;height:616.8pt">
             <v:imagedata r:id="rId12" o:title="awd4"/>
           </v:shape>
         </w:pict>
@@ -6365,7 +6876,7 @@
     </w:p>
     <w:p>
       <w:pPr>
-        <w:pStyle w:val="2"/>
+        <w:pStyle w:val="3"/>
         <w:spacing w:line="360" w:lineRule="auto"/>
         <w:jc w:val="center"/>
         <w:rPr>
@@ -6376,7 +6887,7 @@
           <w:szCs w:val="28"/>
         </w:rPr>
       </w:pPr>
-      <w:bookmarkStart w:id="3" w:name="_Toc72259587"/>
+      <w:bookmarkStart w:id="5" w:name="_Toc73274024"/>
       <w:r>
         <w:rPr>
           <w:rFonts w:ascii="Times New Roman" w:hAnsi="Times New Roman" w:cs="Times New Roman"/>
@@ -6396,7 +6907,7 @@
           <w:sz w:val="28"/>
           <w:szCs w:val="28"/>
         </w:rPr>
-        <w:t xml:space="preserve"> Процес </w:t>
+        <w:t>.2</w:t>
       </w:r>
       <w:r>
         <w:rPr>
@@ -6406,19 +6917,9 @@
           <w:sz w:val="28"/>
           <w:szCs w:val="28"/>
         </w:rPr>
-        <w:t>де</w:t>
-      </w:r>
-      <w:r>
-        <w:rPr>
-          <w:rFonts w:ascii="Times New Roman" w:hAnsi="Times New Roman" w:cs="Times New Roman"/>
-          <w:b w:val="0"/>
-          <w:color w:val="000000" w:themeColor="text1"/>
-          <w:sz w:val="28"/>
-          <w:szCs w:val="28"/>
-        </w:rPr>
-        <w:t>шифрування</w:t>
-      </w:r>
-      <w:bookmarkEnd w:id="3"/>
+        <w:t xml:space="preserve"> Процес дешифрування</w:t>
+      </w:r>
+      <w:bookmarkEnd w:id="5"/>
     </w:p>
     <w:p>
       <w:pPr>
@@ -7602,7 +8103,7 @@
         </w:rPr>
         <w:lastRenderedPageBreak/>
         <w:pict>
-          <v:shape id="_x0000_i1027" type="#_x0000_t75" style="width:166pt;height:671pt">
+          <v:shape id="_x0000_i1027" type="#_x0000_t75" style="width:166.2pt;height:670.8pt">
             <v:imagedata r:id="rId15" o:title="123un"/>
           </v:shape>
         </w:pict>
@@ -7639,10 +8140,9 @@
           <w:color w:val="000000" w:themeColor="text1"/>
           <w:sz w:val="28"/>
           <w:szCs w:val="28"/>
-          <w:lang w:val="ru-RU"/>
-        </w:rPr>
-      </w:pPr>
-      <w:bookmarkStart w:id="4" w:name="_Toc72259588"/>
+        </w:rPr>
+      </w:pPr>
+      <w:bookmarkStart w:id="6" w:name="_Toc73274025"/>
       <w:r>
         <w:rPr>
           <w:rFonts w:ascii="Times New Roman" w:hAnsi="Times New Roman" w:cs="Times New Roman"/>
@@ -7663,7 +8163,7 @@
         </w:rPr>
         <w:t>Алгоритм обраного методу</w:t>
       </w:r>
-      <w:bookmarkEnd w:id="4"/>
+      <w:bookmarkEnd w:id="6"/>
     </w:p>
     <w:p>
       <w:pPr>
@@ -7712,7 +8212,7 @@
           <w:szCs w:val="28"/>
         </w:rPr>
         <w:pict>
-          <v:shape id="_x0000_i1028" type="#_x0000_t75" style="width:179.5pt;height:594.5pt">
+          <v:shape id="_x0000_i1028" type="#_x0000_t75" style="width:180pt;height:594.6pt">
             <v:imagedata r:id="rId16" o:title="3"/>
           </v:shape>
         </w:pict>
@@ -7758,7 +8258,7 @@
         </w:rPr>
         <w:lastRenderedPageBreak/>
         <w:pict>
-          <v:shape id="_x0000_i1029" type="#_x0000_t75" style="width:278.5pt;height:306.5pt">
+          <v:shape id="_x0000_i1029" type="#_x0000_t75" style="width:278.4pt;height:306pt">
             <v:imagedata r:id="rId17" o:title="3"/>
           </v:shape>
         </w:pict>
@@ -7803,7 +8303,7 @@
           <w:lang w:val="en-US"/>
         </w:rPr>
         <w:pict>
-          <v:shape id="_x0000_i1030" type="#_x0000_t75" style="width:290.5pt;height:316pt">
+          <v:shape id="_x0000_i1030" type="#_x0000_t75" style="width:291pt;height:315.6pt">
             <v:imagedata r:id="rId18" o:title="3"/>
           </v:shape>
         </w:pict>
@@ -7849,7 +8349,7 @@
         </w:rPr>
         <w:lastRenderedPageBreak/>
         <w:pict>
-          <v:shape id="_x0000_i1031" type="#_x0000_t75" style="width:264pt;height:301pt">
+          <v:shape id="_x0000_i1031" type="#_x0000_t75" style="width:264pt;height:301.2pt">
             <v:imagedata r:id="rId19" o:title="3"/>
           </v:shape>
         </w:pict>
@@ -7993,7 +8493,7 @@
         </w:rPr>
         <w:lastRenderedPageBreak/>
         <w:pict>
-          <v:shape id="_x0000_i1032" type="#_x0000_t75" style="width:215.5pt;height:649.5pt">
+          <v:shape id="_x0000_i1032" type="#_x0000_t75" style="width:215.4pt;height:649.8pt">
             <v:imagedata r:id="rId21" o:title="3"/>
           </v:shape>
         </w:pict>
@@ -8220,7 +8720,7 @@
           <w:lang w:val="en-US"/>
         </w:rPr>
         <w:pict>
-          <v:shape id="_x0000_i1033" type="#_x0000_t75" style="width:267.5pt;height:282pt">
+          <v:shape id="_x0000_i1033" type="#_x0000_t75" style="width:267.6pt;height:282pt">
             <v:imagedata r:id="rId24" o:title="3"/>
           </v:shape>
         </w:pict>
@@ -8294,7 +8794,7 @@
         </w:rPr>
         <w:lastRenderedPageBreak/>
         <w:pict>
-          <v:shape id="_x0000_i1034" type="#_x0000_t75" style="width:437.5pt;height:371.5pt">
+          <v:shape id="_x0000_i1034" type="#_x0000_t75" style="width:437.4pt;height:370.8pt">
             <v:imagedata r:id="rId25" o:title="3"/>
           </v:shape>
         </w:pict>
@@ -8351,7 +8851,7 @@
           <w:lang w:val="en-US"/>
         </w:rPr>
         <w:pict>
-          <v:shape id="_x0000_i1035" type="#_x0000_t75" style="width:150.5pt;height:227pt">
+          <v:shape id="_x0000_i1035" type="#_x0000_t75" style="width:151.2pt;height:226.8pt">
             <v:imagedata r:id="rId26" o:title="3"/>
           </v:shape>
         </w:pict>
@@ -8389,7 +8889,491 @@
           <w:szCs w:val="28"/>
         </w:rPr>
       </w:pPr>
-      <w:bookmarkStart w:id="5" w:name="_Toc72259589"/>
+      <w:bookmarkStart w:id="7" w:name="_Toc73274026"/>
+      <w:r>
+        <w:rPr>
+          <w:rFonts w:ascii="Times New Roman" w:hAnsi="Times New Roman" w:cs="Times New Roman"/>
+          <w:color w:val="000000" w:themeColor="text1"/>
+          <w:sz w:val="28"/>
+          <w:szCs w:val="28"/>
+        </w:rPr>
+        <w:lastRenderedPageBreak/>
+        <w:t>4 Опис програми</w:t>
+      </w:r>
+      <w:bookmarkEnd w:id="7"/>
+    </w:p>
+    <w:p>
+      <w:pPr>
+        <w:spacing w:line="360" w:lineRule="auto"/>
+        <w:ind w:firstLine="709"/>
+        <w:jc w:val="both"/>
+        <w:rPr>
+          <w:rFonts w:ascii="Times New Roman" w:hAnsi="Times New Roman" w:cs="Times New Roman"/>
+          <w:sz w:val="28"/>
+          <w:szCs w:val="28"/>
+        </w:rPr>
+      </w:pPr>
+      <w:r>
+        <w:rPr>
+          <w:rFonts w:ascii="Times New Roman" w:hAnsi="Times New Roman" w:cs="Times New Roman"/>
+          <w:sz w:val="28"/>
+          <w:szCs w:val="28"/>
+        </w:rPr>
+        <w:t xml:space="preserve">Весь проект був розбитий на папки та файли для більш зручної роботи над </w:t>
+      </w:r>
+      <w:r>
+        <w:rPr>
+          <w:rFonts w:ascii="Times New Roman" w:hAnsi="Times New Roman" w:cs="Times New Roman"/>
+          <w:sz w:val="28"/>
+          <w:szCs w:val="28"/>
+        </w:rPr>
+        <w:t xml:space="preserve">ним. В файлі tasks.json прописані різні білди, які можна використовувати для компіляції різних частин проекту, </w:t>
+      </w:r>
+      <w:r>
+        <w:rPr>
+          <w:rFonts w:ascii="Times New Roman" w:hAnsi="Times New Roman" w:cs="Times New Roman"/>
+          <w:sz w:val="28"/>
+          <w:szCs w:val="28"/>
+        </w:rPr>
+        <w:t>таких як unit-tests, основної програми</w:t>
+      </w:r>
+      <w:r>
+        <w:rPr>
+          <w:rFonts w:ascii="Times New Roman" w:hAnsi="Times New Roman" w:cs="Times New Roman"/>
+          <w:sz w:val="28"/>
+          <w:szCs w:val="28"/>
+        </w:rPr>
+        <w:t>,</w:t>
+      </w:r>
+      <w:r>
+        <w:rPr>
+          <w:rFonts w:ascii="Times New Roman" w:hAnsi="Times New Roman" w:cs="Times New Roman"/>
+          <w:sz w:val="28"/>
+          <w:szCs w:val="28"/>
+        </w:rPr>
+        <w:t xml:space="preserve"> чи DLL</w:t>
+      </w:r>
+      <w:r>
+        <w:rPr>
+          <w:rFonts w:ascii="Times New Roman" w:hAnsi="Times New Roman" w:cs="Times New Roman"/>
+          <w:sz w:val="28"/>
+          <w:szCs w:val="28"/>
+        </w:rPr>
+        <w:t xml:space="preserve"> мовою С. Структура папки main включає в себе головні файли</w:t>
+      </w:r>
+      <w:r>
+        <w:rPr>
+          <w:rFonts w:ascii="Times New Roman" w:hAnsi="Times New Roman" w:cs="Times New Roman"/>
+          <w:sz w:val="28"/>
+          <w:szCs w:val="28"/>
+        </w:rPr>
+        <w:t xml:space="preserve"> main.c і unit_tests.c</w:t>
+      </w:r>
+      <w:r>
+        <w:rPr>
+          <w:rFonts w:ascii="Times New Roman" w:hAnsi="Times New Roman" w:cs="Times New Roman"/>
+          <w:sz w:val="28"/>
+          <w:szCs w:val="28"/>
+        </w:rPr>
+        <w:t>, які включа</w:t>
+      </w:r>
+      <w:r>
+        <w:rPr>
+          <w:rFonts w:ascii="Times New Roman" w:hAnsi="Times New Roman" w:cs="Times New Roman"/>
+          <w:sz w:val="28"/>
+          <w:szCs w:val="28"/>
+        </w:rPr>
+        <w:t>ють в себе функцію main і папку. Крім цього папка включає в себе ще папку bin, де знаходяться скомпільовані програми. Main functions – це папка в папці projects, в якій</w:t>
+      </w:r>
+      <w:r>
+        <w:rPr>
+          <w:rFonts w:ascii="Times New Roman" w:hAnsi="Times New Roman" w:cs="Times New Roman"/>
+          <w:sz w:val="28"/>
+          <w:szCs w:val="28"/>
+        </w:rPr>
+        <w:t xml:space="preserve"> розміщенні</w:t>
+      </w:r>
+      <w:r>
+        <w:rPr>
+          <w:rFonts w:ascii="Times New Roman" w:hAnsi="Times New Roman" w:cs="Times New Roman"/>
+          <w:sz w:val="28"/>
+          <w:szCs w:val="28"/>
+        </w:rPr>
+        <w:t xml:space="preserve"> основі файли з функціями та хедер файли, для імпортування цих функцій до основної частини програми.   </w:t>
+      </w:r>
+      <w:r>
+        <w:rPr>
+          <w:rFonts w:ascii="Times New Roman" w:hAnsi="Times New Roman" w:cs="Times New Roman"/>
+          <w:sz w:val="28"/>
+          <w:szCs w:val="28"/>
+        </w:rPr>
+        <w:t xml:space="preserve">Файл encr_decr_block.c включає в себе весь процес шифрування та дешифрування блоку, з нього використовуються команди </w:t>
+      </w:r>
+      <w:r>
+        <w:rPr>
+          <w:rFonts w:ascii="Times New Roman" w:hAnsi="Times New Roman" w:cs="Times New Roman"/>
+          <w:sz w:val="28"/>
+          <w:szCs w:val="28"/>
+          <w:lang w:val="en-US"/>
+        </w:rPr>
+        <w:t>encrypting</w:t>
+      </w:r>
+      <w:r>
+        <w:rPr>
+          <w:rFonts w:ascii="Times New Roman" w:hAnsi="Times New Roman" w:cs="Times New Roman"/>
+          <w:sz w:val="28"/>
+          <w:szCs w:val="28"/>
+        </w:rPr>
+        <w:t>_</w:t>
+      </w:r>
+      <w:r>
+        <w:rPr>
+          <w:rFonts w:ascii="Times New Roman" w:hAnsi="Times New Roman" w:cs="Times New Roman"/>
+          <w:sz w:val="28"/>
+          <w:szCs w:val="28"/>
+          <w:lang w:val="en-US"/>
+        </w:rPr>
+        <w:t>block</w:t>
+      </w:r>
+      <w:r>
+        <w:rPr>
+          <w:rFonts w:ascii="Times New Roman" w:hAnsi="Times New Roman" w:cs="Times New Roman"/>
+          <w:sz w:val="28"/>
+          <w:szCs w:val="28"/>
+        </w:rPr>
+        <w:t xml:space="preserve"> та </w:t>
+      </w:r>
+      <w:r>
+        <w:rPr>
+          <w:rFonts w:ascii="Times New Roman" w:hAnsi="Times New Roman" w:cs="Times New Roman"/>
+          <w:sz w:val="28"/>
+          <w:szCs w:val="28"/>
+        </w:rPr>
+        <w:t xml:space="preserve">decrypring_block, які описані в файлі «encr_decr_block.h». Файл get_key.c містить в собі алгоритм SHA-256 для перетворення паролю та функцію, яка стискає вивід SHA-256 до 16 байт та записує його до ключа, який був переданий цій функції. Сама функція описана в хедер-файлі get_key.h і має назву get_key(). В файлах global.h, ini.c, ini.h, logging.c, logging.h описані основні функції, які є необхідними для </w:t>
+      </w:r>
+      <w:r>
+        <w:rPr>
+          <w:rFonts w:ascii="Times New Roman" w:hAnsi="Times New Roman" w:cs="Times New Roman"/>
+          <w:sz w:val="28"/>
+          <w:szCs w:val="28"/>
+        </w:rPr>
+        <w:t>ло</w:t>
+      </w:r>
+      <w:r>
+        <w:rPr>
+          <w:rFonts w:ascii="Times New Roman" w:hAnsi="Times New Roman" w:cs="Times New Roman"/>
+          <w:sz w:val="28"/>
+          <w:szCs w:val="28"/>
+        </w:rPr>
+        <w:t xml:space="preserve">гування </w:t>
+      </w:r>
+      <w:r>
+        <w:rPr>
+          <w:rFonts w:ascii="Times New Roman" w:hAnsi="Times New Roman" w:cs="Times New Roman"/>
+          <w:sz w:val="28"/>
+          <w:szCs w:val="28"/>
+        </w:rPr>
+        <w:t>інформації під час роботи програми. Глибину логування програми</w:t>
+      </w:r>
+      <w:r>
+        <w:rPr>
+          <w:rFonts w:ascii="Times New Roman" w:hAnsi="Times New Roman" w:cs="Times New Roman"/>
+          <w:sz w:val="28"/>
+          <w:szCs w:val="28"/>
+        </w:rPr>
+        <w:t xml:space="preserve"> та місце, де потрібно зберігати логи,</w:t>
+      </w:r>
+      <w:r>
+        <w:rPr>
+          <w:rFonts w:ascii="Times New Roman" w:hAnsi="Times New Roman" w:cs="Times New Roman"/>
+          <w:sz w:val="28"/>
+          <w:szCs w:val="28"/>
+        </w:rPr>
+        <w:t xml:space="preserve"> </w:t>
+      </w:r>
+      <w:r>
+        <w:rPr>
+          <w:rFonts w:ascii="Times New Roman" w:hAnsi="Times New Roman" w:cs="Times New Roman"/>
+          <w:sz w:val="28"/>
+          <w:szCs w:val="28"/>
+        </w:rPr>
+        <w:t xml:space="preserve">можна задавати перед запуском програми в </w:t>
+      </w:r>
+      <w:r>
+        <w:rPr>
+          <w:rFonts w:ascii="Times New Roman" w:hAnsi="Times New Roman" w:cs="Times New Roman"/>
+          <w:sz w:val="28"/>
+          <w:szCs w:val="28"/>
+        </w:rPr>
+        <w:t>файлі main.ini</w:t>
+      </w:r>
+      <w:r>
+        <w:rPr>
+          <w:rFonts w:ascii="Times New Roman" w:hAnsi="Times New Roman" w:cs="Times New Roman"/>
+          <w:sz w:val="28"/>
+          <w:szCs w:val="28"/>
+        </w:rPr>
+        <w:t>, який знаходиться в папці bin.</w:t>
+      </w:r>
+      <w:r>
+        <w:rPr>
+          <w:rFonts w:ascii="Times New Roman" w:hAnsi="Times New Roman" w:cs="Times New Roman"/>
+          <w:sz w:val="28"/>
+          <w:szCs w:val="28"/>
+        </w:rPr>
+        <w:t xml:space="preserve"> </w:t>
+      </w:r>
+      <w:r>
+        <w:rPr>
+          <w:rFonts w:ascii="Times New Roman" w:hAnsi="Times New Roman" w:cs="Times New Roman"/>
+          <w:sz w:val="28"/>
+          <w:szCs w:val="28"/>
+        </w:rPr>
+        <w:t xml:space="preserve">Функції для cmd line arguments описані безпосередньо в main.c і використовуються для взаємодії користувача з програмою. </w:t>
+      </w:r>
+      <w:r>
+        <w:rPr>
+          <w:rFonts w:ascii="Times New Roman" w:hAnsi="Times New Roman" w:cs="Times New Roman"/>
+          <w:sz w:val="28"/>
+          <w:szCs w:val="28"/>
+        </w:rPr>
+        <w:t xml:space="preserve">В папці projects, окрім папки main, вміст якої був описаний вище, знаходиться папка c_dll, яка містить файли encr_decr_block.c, get_key(sha-256).c та main_functions.с, та хедери </w:t>
+      </w:r>
+      <w:r>
+        <w:rPr>
+          <w:rFonts w:ascii="Times New Roman" w:hAnsi="Times New Roman" w:cs="Times New Roman"/>
+          <w:sz w:val="28"/>
+          <w:szCs w:val="28"/>
+        </w:rPr>
+        <w:t>д</w:t>
+      </w:r>
+      <w:r>
+        <w:rPr>
+          <w:rFonts w:ascii="Times New Roman" w:hAnsi="Times New Roman" w:cs="Times New Roman"/>
+          <w:sz w:val="28"/>
+          <w:szCs w:val="28"/>
+        </w:rPr>
+        <w:t>о них. Перші дві функції такі самі, як і в папці Main functions для білда основної програми, але файл main_functions_dll.c описує в себе функції, які приймають три вказівника на рядки, які відповідають імені файлу, над яким проводиться операція, імені вихідного файлу і паролю. Після створення DLL її можна імпортувати в Python, інформація про  імпортація DLL і приклади</w:t>
+      </w:r>
+      <w:r>
+        <w:rPr>
+          <w:rFonts w:ascii="Times New Roman" w:hAnsi="Times New Roman" w:cs="Times New Roman"/>
+          <w:sz w:val="28"/>
+          <w:szCs w:val="28"/>
+        </w:rPr>
+        <w:t xml:space="preserve"> запуску і</w:t>
+      </w:r>
+      <w:r>
+        <w:rPr>
+          <w:rFonts w:ascii="Times New Roman" w:hAnsi="Times New Roman" w:cs="Times New Roman"/>
+          <w:sz w:val="28"/>
+          <w:szCs w:val="28"/>
+        </w:rPr>
+        <w:t xml:space="preserve"> </w:t>
+      </w:r>
+      <w:r>
+        <w:rPr>
+          <w:rFonts w:ascii="Times New Roman" w:hAnsi="Times New Roman" w:cs="Times New Roman"/>
+          <w:sz w:val="28"/>
+          <w:szCs w:val="28"/>
+        </w:rPr>
+        <w:lastRenderedPageBreak/>
+        <w:t>використання знаходяться в папці impor_c_dll_in_python в файлі import_c_dll_in_python.py.</w:t>
+      </w:r>
+    </w:p>
+    <w:p>
+      <w:pPr>
+        <w:spacing w:line="360" w:lineRule="auto"/>
+        <w:jc w:val="both"/>
+        <w:rPr>
+          <w:rFonts w:ascii="Times New Roman" w:hAnsi="Times New Roman" w:cs="Times New Roman"/>
+          <w:sz w:val="28"/>
+          <w:szCs w:val="28"/>
+        </w:rPr>
+      </w:pPr>
+    </w:p>
+    <w:p>
+      <w:pPr>
+        <w:spacing w:line="360" w:lineRule="auto"/>
+        <w:jc w:val="both"/>
+        <w:rPr>
+          <w:rFonts w:ascii="Times New Roman" w:hAnsi="Times New Roman" w:cs="Times New Roman"/>
+          <w:sz w:val="28"/>
+          <w:szCs w:val="28"/>
+        </w:rPr>
+      </w:pPr>
+    </w:p>
+    <w:p>
+      <w:pPr>
+        <w:spacing w:line="360" w:lineRule="auto"/>
+        <w:jc w:val="both"/>
+        <w:rPr>
+          <w:rFonts w:ascii="Times New Roman" w:hAnsi="Times New Roman" w:cs="Times New Roman"/>
+          <w:sz w:val="28"/>
+          <w:szCs w:val="28"/>
+        </w:rPr>
+      </w:pPr>
+    </w:p>
+    <w:p>
+      <w:pPr>
+        <w:spacing w:line="360" w:lineRule="auto"/>
+        <w:jc w:val="both"/>
+        <w:rPr>
+          <w:rFonts w:ascii="Times New Roman" w:hAnsi="Times New Roman" w:cs="Times New Roman"/>
+          <w:sz w:val="28"/>
+          <w:szCs w:val="28"/>
+        </w:rPr>
+      </w:pPr>
+    </w:p>
+    <w:p>
+      <w:pPr>
+        <w:spacing w:line="360" w:lineRule="auto"/>
+        <w:jc w:val="both"/>
+        <w:rPr>
+          <w:rFonts w:ascii="Times New Roman" w:hAnsi="Times New Roman" w:cs="Times New Roman"/>
+          <w:sz w:val="28"/>
+          <w:szCs w:val="28"/>
+        </w:rPr>
+      </w:pPr>
+    </w:p>
+    <w:p>
+      <w:pPr>
+        <w:spacing w:line="360" w:lineRule="auto"/>
+        <w:jc w:val="both"/>
+        <w:rPr>
+          <w:rFonts w:ascii="Times New Roman" w:hAnsi="Times New Roman" w:cs="Times New Roman"/>
+          <w:sz w:val="28"/>
+          <w:szCs w:val="28"/>
+        </w:rPr>
+      </w:pPr>
+    </w:p>
+    <w:p>
+      <w:pPr>
+        <w:spacing w:line="360" w:lineRule="auto"/>
+        <w:jc w:val="both"/>
+        <w:rPr>
+          <w:rFonts w:ascii="Times New Roman" w:hAnsi="Times New Roman" w:cs="Times New Roman"/>
+          <w:sz w:val="28"/>
+          <w:szCs w:val="28"/>
+        </w:rPr>
+      </w:pPr>
+    </w:p>
+    <w:p>
+      <w:pPr>
+        <w:spacing w:line="360" w:lineRule="auto"/>
+        <w:jc w:val="both"/>
+        <w:rPr>
+          <w:rFonts w:ascii="Times New Roman" w:hAnsi="Times New Roman" w:cs="Times New Roman"/>
+          <w:sz w:val="28"/>
+          <w:szCs w:val="28"/>
+        </w:rPr>
+      </w:pPr>
+    </w:p>
+    <w:p>
+      <w:pPr>
+        <w:spacing w:line="360" w:lineRule="auto"/>
+        <w:jc w:val="both"/>
+        <w:rPr>
+          <w:rFonts w:ascii="Times New Roman" w:hAnsi="Times New Roman" w:cs="Times New Roman"/>
+          <w:sz w:val="28"/>
+          <w:szCs w:val="28"/>
+        </w:rPr>
+      </w:pPr>
+    </w:p>
+    <w:p>
+      <w:pPr>
+        <w:spacing w:line="360" w:lineRule="auto"/>
+        <w:jc w:val="both"/>
+        <w:rPr>
+          <w:rFonts w:ascii="Times New Roman" w:hAnsi="Times New Roman" w:cs="Times New Roman"/>
+          <w:sz w:val="28"/>
+          <w:szCs w:val="28"/>
+        </w:rPr>
+      </w:pPr>
+    </w:p>
+    <w:p>
+      <w:pPr>
+        <w:spacing w:line="360" w:lineRule="auto"/>
+        <w:jc w:val="both"/>
+        <w:rPr>
+          <w:rFonts w:ascii="Times New Roman" w:hAnsi="Times New Roman" w:cs="Times New Roman"/>
+          <w:sz w:val="28"/>
+          <w:szCs w:val="28"/>
+        </w:rPr>
+      </w:pPr>
+    </w:p>
+    <w:p>
+      <w:pPr>
+        <w:spacing w:line="360" w:lineRule="auto"/>
+        <w:jc w:val="both"/>
+        <w:rPr>
+          <w:rFonts w:ascii="Times New Roman" w:hAnsi="Times New Roman" w:cs="Times New Roman"/>
+          <w:sz w:val="28"/>
+          <w:szCs w:val="28"/>
+        </w:rPr>
+      </w:pPr>
+    </w:p>
+    <w:p>
+      <w:pPr>
+        <w:spacing w:line="360" w:lineRule="auto"/>
+        <w:jc w:val="both"/>
+        <w:rPr>
+          <w:rFonts w:ascii="Times New Roman" w:hAnsi="Times New Roman" w:cs="Times New Roman"/>
+          <w:sz w:val="28"/>
+          <w:szCs w:val="28"/>
+        </w:rPr>
+      </w:pPr>
+    </w:p>
+    <w:p>
+      <w:pPr>
+        <w:spacing w:line="360" w:lineRule="auto"/>
+        <w:jc w:val="both"/>
+        <w:rPr>
+          <w:rFonts w:ascii="Times New Roman" w:hAnsi="Times New Roman" w:cs="Times New Roman"/>
+          <w:sz w:val="28"/>
+          <w:szCs w:val="28"/>
+        </w:rPr>
+      </w:pPr>
+    </w:p>
+    <w:p>
+      <w:pPr>
+        <w:spacing w:line="360" w:lineRule="auto"/>
+        <w:jc w:val="both"/>
+        <w:rPr>
+          <w:rFonts w:ascii="Times New Roman" w:hAnsi="Times New Roman" w:cs="Times New Roman"/>
+          <w:sz w:val="28"/>
+          <w:szCs w:val="28"/>
+        </w:rPr>
+      </w:pPr>
+    </w:p>
+    <w:p>
+      <w:pPr>
+        <w:pStyle w:val="1"/>
+        <w:spacing w:line="360" w:lineRule="auto"/>
+        <w:jc w:val="center"/>
+        <w:rPr>
+          <w:rFonts w:ascii="Times New Roman" w:eastAsiaTheme="minorHAnsi" w:hAnsi="Times New Roman" w:cs="Times New Roman"/>
+          <w:color w:val="auto"/>
+          <w:sz w:val="28"/>
+          <w:szCs w:val="28"/>
+        </w:rPr>
+      </w:pPr>
+    </w:p>
+    <w:p/>
+    <w:p/>
+    <w:p>
+      <w:pPr>
+        <w:pStyle w:val="1"/>
+        <w:spacing w:line="360" w:lineRule="auto"/>
+        <w:jc w:val="center"/>
+        <w:rPr>
+          <w:rFonts w:ascii="Times New Roman" w:hAnsi="Times New Roman" w:cs="Times New Roman"/>
+          <w:color w:val="000000" w:themeColor="text1"/>
+          <w:sz w:val="28"/>
+          <w:szCs w:val="28"/>
+        </w:rPr>
+      </w:pPr>
+      <w:bookmarkStart w:id="8" w:name="_Toc73274027"/>
       <w:r>
         <w:rPr>
           <w:rFonts w:ascii="Times New Roman" w:hAnsi="Times New Roman" w:cs="Times New Roman"/>
@@ -8400,7 +9384,7 @@
         <w:lastRenderedPageBreak/>
         <w:t>5 Результати. Контрольні приклади</w:t>
       </w:r>
-      <w:bookmarkEnd w:id="5"/>
+      <w:bookmarkEnd w:id="8"/>
     </w:p>
     <w:p>
       <w:pPr>
@@ -8415,7 +9399,7 @@
           <w:szCs w:val="28"/>
         </w:rPr>
       </w:pPr>
-      <w:bookmarkStart w:id="6" w:name="_Toc72259590"/>
+      <w:bookmarkStart w:id="9" w:name="_Toc73274028"/>
       <w:r>
         <w:rPr>
           <w:rFonts w:ascii="Times New Roman" w:hAnsi="Times New Roman" w:cs="Times New Roman"/>
@@ -8426,7 +9410,7 @@
         </w:rPr>
         <w:t>5.1 Unit-testing</w:t>
       </w:r>
-      <w:bookmarkEnd w:id="6"/>
+      <w:bookmarkEnd w:id="9"/>
     </w:p>
     <w:p>
       <w:pPr>
@@ -8492,9 +9476,9 @@
         </w:rPr>
         <w:drawing>
           <wp:inline distT="0" distB="0" distL="0" distR="0">
-            <wp:extent cx="5760085" cy="3080414"/>
+            <wp:extent cx="5760085" cy="3096046"/>
             <wp:effectExtent l="19050" t="0" r="0" b="0"/>
-            <wp:docPr id="75" name="Рисунок 75"/>
+            <wp:docPr id="43" name="Рисунок 43"/>
             <wp:cNvGraphicFramePr>
               <a:graphicFrameLocks xmlns:a="http://schemas.openxmlformats.org/drawingml/2006/main" noChangeAspect="1"/>
             </wp:cNvGraphicFramePr>
@@ -8502,13 +9486,13 @@
               <a:graphicData uri="http://schemas.openxmlformats.org/drawingml/2006/picture">
                 <pic:pic xmlns:pic="http://schemas.openxmlformats.org/drawingml/2006/picture">
                   <pic:nvPicPr>
-                    <pic:cNvPr id="0" name="Picture 75"/>
+                    <pic:cNvPr id="0" name="Picture 43"/>
                     <pic:cNvPicPr>
                       <a:picLocks noChangeAspect="1" noChangeArrowheads="1"/>
                     </pic:cNvPicPr>
                   </pic:nvPicPr>
                   <pic:blipFill>
-                    <a:blip r:embed="rId27"/>
+                    <a:blip r:embed="rId27" cstate="print"/>
                     <a:srcRect/>
                     <a:stretch>
                       <a:fillRect/>
@@ -8517,7 +9501,7 @@
                   <pic:spPr bwMode="auto">
                     <a:xfrm>
                       <a:off x="0" y="0"/>
-                      <a:ext cx="5760085" cy="3080414"/>
+                      <a:ext cx="5760085" cy="3096046"/>
                     </a:xfrm>
                     <a:prstGeom prst="rect">
                       <a:avLst/>
@@ -8585,7 +9569,7 @@
           <w:szCs w:val="28"/>
         </w:rPr>
       </w:pPr>
-      <w:bookmarkStart w:id="7" w:name="_Toc72259591"/>
+      <w:bookmarkStart w:id="10" w:name="_Toc73274029"/>
       <w:r>
         <w:rPr>
           <w:rFonts w:ascii="Times New Roman" w:hAnsi="Times New Roman" w:cs="Times New Roman"/>
@@ -8626,7 +9610,7 @@
         </w:rPr>
         <w:t>Функціональне тестування</w:t>
       </w:r>
-      <w:bookmarkEnd w:id="7"/>
+      <w:bookmarkEnd w:id="10"/>
     </w:p>
     <w:p>
       <w:pPr>
@@ -8645,7 +9629,23 @@
           <w:sz w:val="28"/>
           <w:szCs w:val="28"/>
         </w:rPr>
-        <w:t>Після успішного проходження unit-testing, потрібно виконати тестування функціональності. Воно буде виконано на файлі functi</w:t>
+        <w:t>Після успішного проходження unit-testing, потрібно виконати тестув</w:t>
+      </w:r>
+      <w:r>
+        <w:rPr>
+          <w:rFonts w:ascii="Times New Roman" w:hAnsi="Times New Roman" w:cs="Times New Roman"/>
+          <w:sz w:val="28"/>
+          <w:szCs w:val="28"/>
+        </w:rPr>
+        <w:t>ання функціональності. Воно було</w:t>
+      </w:r>
+      <w:r>
+        <w:rPr>
+          <w:rFonts w:ascii="Times New Roman" w:hAnsi="Times New Roman" w:cs="Times New Roman"/>
+          <w:sz w:val="28"/>
+          <w:szCs w:val="28"/>
+        </w:rPr>
+        <w:t xml:space="preserve"> виконано на файлі functi</w:t>
       </w:r>
       <w:r>
         <w:rPr>
@@ -8661,7 +9661,23 @@
           <w:sz w:val="28"/>
           <w:szCs w:val="28"/>
         </w:rPr>
-        <w:t xml:space="preserve">габайт, для перевірки того, чи програма працює справно. Результати шифрування знаходяться на рисунках 5.2 і 5.3. </w:t>
+        <w:t>габайт, для перевірки того, чи програма працює справно. Результати шифрування знаходяться на рисун</w:t>
+      </w:r>
+      <w:r>
+        <w:rPr>
+          <w:rFonts w:ascii="Times New Roman" w:hAnsi="Times New Roman" w:cs="Times New Roman"/>
+          <w:sz w:val="28"/>
+          <w:szCs w:val="28"/>
+        </w:rPr>
+        <w:t>ках 5.2-5.3</w:t>
+      </w:r>
+      <w:r>
+        <w:rPr>
+          <w:rFonts w:ascii="Times New Roman" w:hAnsi="Times New Roman" w:cs="Times New Roman"/>
+          <w:sz w:val="28"/>
+          <w:szCs w:val="28"/>
+        </w:rPr>
+        <w:t xml:space="preserve">. </w:t>
       </w:r>
       <w:r>
         <w:rPr>
@@ -8994,9 +10010,8 @@
           <w:rFonts w:ascii="Times New Roman" w:hAnsi="Times New Roman" w:cs="Times New Roman"/>
           <w:sz w:val="28"/>
           <w:szCs w:val="28"/>
-          <w:lang w:val="en-US"/>
-        </w:rPr>
-        <w:t>3</w:t>
+        </w:rPr>
+        <w:t>4</w:t>
       </w:r>
       <w:r>
         <w:rPr>
@@ -9096,7 +10111,100 @@
           <w:sz w:val="28"/>
           <w:szCs w:val="28"/>
         </w:rPr>
-        <w:t>Рисунок 5.4 – Вміст папки після дешифрування</w:t>
+        <w:t>Рисунок 5.5</w:t>
+      </w:r>
+      <w:r>
+        <w:rPr>
+          <w:rFonts w:ascii="Times New Roman" w:hAnsi="Times New Roman" w:cs="Times New Roman"/>
+          <w:sz w:val="28"/>
+          <w:szCs w:val="28"/>
+        </w:rPr>
+        <w:t xml:space="preserve"> – Вміст папки після дешифрування</w:t>
+      </w:r>
+    </w:p>
+    <w:p>
+      <w:pPr>
+        <w:spacing w:line="360" w:lineRule="auto"/>
+        <w:jc w:val="center"/>
+        <w:rPr>
+          <w:rFonts w:ascii="Times New Roman" w:hAnsi="Times New Roman" w:cs="Times New Roman"/>
+          <w:sz w:val="28"/>
+          <w:szCs w:val="28"/>
+        </w:rPr>
+      </w:pPr>
+      <w:r>
+        <w:rPr>
+          <w:rFonts w:ascii="Times New Roman" w:hAnsi="Times New Roman" w:cs="Times New Roman"/>
+          <w:noProof/>
+          <w:sz w:val="28"/>
+          <w:szCs w:val="28"/>
+          <w:lang w:eastAsia="uk-UA"/>
+        </w:rPr>
+        <w:lastRenderedPageBreak/>
+        <w:drawing>
+          <wp:inline distT="0" distB="0" distL="0" distR="0">
+            <wp:extent cx="5760085" cy="2965444"/>
+            <wp:effectExtent l="19050" t="0" r="0" b="0"/>
+            <wp:docPr id="38" name="Рисунок 38"/>
+            <wp:cNvGraphicFramePr>
+              <a:graphicFrameLocks xmlns:a="http://schemas.openxmlformats.org/drawingml/2006/main" noChangeAspect="1"/>
+            </wp:cNvGraphicFramePr>
+            <a:graphic xmlns:a="http://schemas.openxmlformats.org/drawingml/2006/main">
+              <a:graphicData uri="http://schemas.openxmlformats.org/drawingml/2006/picture">
+                <pic:pic xmlns:pic="http://schemas.openxmlformats.org/drawingml/2006/picture">
+                  <pic:nvPicPr>
+                    <pic:cNvPr id="0" name="Picture 38"/>
+                    <pic:cNvPicPr>
+                      <a:picLocks noChangeAspect="1" noChangeArrowheads="1"/>
+                    </pic:cNvPicPr>
+                  </pic:nvPicPr>
+                  <pic:blipFill>
+                    <a:blip r:embed="rId32"/>
+                    <a:srcRect/>
+                    <a:stretch>
+                      <a:fillRect/>
+                    </a:stretch>
+                  </pic:blipFill>
+                  <pic:spPr bwMode="auto">
+                    <a:xfrm>
+                      <a:off x="0" y="0"/>
+                      <a:ext cx="5760085" cy="2965444"/>
+                    </a:xfrm>
+                    <a:prstGeom prst="rect">
+                      <a:avLst/>
+                    </a:prstGeom>
+                    <a:noFill/>
+                    <a:ln w="9525">
+                      <a:noFill/>
+                      <a:miter lim="800000"/>
+                      <a:headEnd/>
+                      <a:tailEnd/>
+                    </a:ln>
+                  </pic:spPr>
+                </pic:pic>
+              </a:graphicData>
+            </a:graphic>
+          </wp:inline>
+        </w:drawing>
+      </w:r>
+    </w:p>
+    <w:p>
+      <w:pPr>
+        <w:spacing w:line="360" w:lineRule="auto"/>
+        <w:jc w:val="center"/>
+        <w:rPr>
+          <w:rFonts w:ascii="Times New Roman" w:hAnsi="Times New Roman" w:cs="Times New Roman"/>
+          <w:sz w:val="28"/>
+          <w:szCs w:val="28"/>
+        </w:rPr>
+      </w:pPr>
+      <w:r>
+        <w:rPr>
+          <w:rFonts w:ascii="Times New Roman" w:hAnsi="Times New Roman" w:cs="Times New Roman"/>
+          <w:sz w:val="28"/>
+          <w:szCs w:val="28"/>
+        </w:rPr>
+        <w:t>Рисунок 5.6 – Порівняння файлу, який шифрував та файлу, що дешифрувався</w:t>
       </w:r>
     </w:p>
     <w:p>
@@ -9115,8 +10223,90 @@
           <w:sz w:val="28"/>
           <w:szCs w:val="28"/>
         </w:rPr>
-        <w:t>Як видно на рисунках 5.1-5.4, програма працює справно і виконує поставлені задачі шифрування та дешифрування тексту.</w:t>
-      </w:r>
+        <w:t xml:space="preserve">Як видно на </w:t>
+      </w:r>
+      <w:r>
+        <w:rPr>
+          <w:rFonts w:ascii="Times New Roman" w:hAnsi="Times New Roman" w:cs="Times New Roman"/>
+          <w:sz w:val="28"/>
+          <w:szCs w:val="28"/>
+        </w:rPr>
+        <w:t>рисунках 5.2-5.6</w:t>
+      </w:r>
+      <w:r>
+        <w:rPr>
+          <w:rFonts w:ascii="Times New Roman" w:hAnsi="Times New Roman" w:cs="Times New Roman"/>
+          <w:sz w:val="28"/>
+          <w:szCs w:val="28"/>
+        </w:rPr>
+        <w:t>, програма працює справно і виконує поставлені задачі шифрування та дешифрування тексту.</w:t>
+      </w:r>
+    </w:p>
+    <w:p>
+      <w:pPr>
+        <w:spacing w:line="360" w:lineRule="auto"/>
+        <w:jc w:val="both"/>
+        <w:rPr>
+          <w:rFonts w:ascii="Times New Roman" w:hAnsi="Times New Roman" w:cs="Times New Roman"/>
+          <w:sz w:val="28"/>
+          <w:szCs w:val="28"/>
+        </w:rPr>
+      </w:pPr>
+    </w:p>
+    <w:p>
+      <w:pPr>
+        <w:spacing w:line="360" w:lineRule="auto"/>
+        <w:jc w:val="both"/>
+        <w:rPr>
+          <w:rFonts w:ascii="Times New Roman" w:hAnsi="Times New Roman" w:cs="Times New Roman"/>
+          <w:sz w:val="28"/>
+          <w:szCs w:val="28"/>
+        </w:rPr>
+      </w:pPr>
+    </w:p>
+    <w:p>
+      <w:pPr>
+        <w:spacing w:line="360" w:lineRule="auto"/>
+        <w:jc w:val="both"/>
+        <w:rPr>
+          <w:rFonts w:ascii="Times New Roman" w:hAnsi="Times New Roman" w:cs="Times New Roman"/>
+          <w:sz w:val="28"/>
+          <w:szCs w:val="28"/>
+        </w:rPr>
+      </w:pPr>
+    </w:p>
+    <w:p>
+      <w:pPr>
+        <w:spacing w:line="360" w:lineRule="auto"/>
+        <w:jc w:val="both"/>
+        <w:rPr>
+          <w:rFonts w:ascii="Times New Roman" w:hAnsi="Times New Roman" w:cs="Times New Roman"/>
+          <w:sz w:val="28"/>
+          <w:szCs w:val="28"/>
+        </w:rPr>
+      </w:pPr>
+    </w:p>
+    <w:p>
+      <w:pPr>
+        <w:spacing w:line="360" w:lineRule="auto"/>
+        <w:jc w:val="both"/>
+        <w:rPr>
+          <w:rFonts w:ascii="Times New Roman" w:hAnsi="Times New Roman" w:cs="Times New Roman"/>
+          <w:sz w:val="28"/>
+          <w:szCs w:val="28"/>
+        </w:rPr>
+      </w:pPr>
+    </w:p>
+    <w:p>
+      <w:pPr>
+        <w:spacing w:line="360" w:lineRule="auto"/>
+        <w:jc w:val="both"/>
+        <w:rPr>
+          <w:rFonts w:ascii="Times New Roman" w:hAnsi="Times New Roman" w:cs="Times New Roman"/>
+          <w:sz w:val="28"/>
+          <w:szCs w:val="28"/>
+        </w:rPr>
+      </w:pPr>
     </w:p>
     <w:p>
       <w:pPr>
@@ -9164,6 +10354,7 @@
           <w:szCs w:val="28"/>
         </w:rPr>
       </w:pPr>
+      <w:bookmarkStart w:id="11" w:name="_Toc73274030"/>
       <w:r>
         <w:rPr>
           <w:rFonts w:ascii="Times New Roman" w:hAnsi="Times New Roman" w:cs="Times New Roman"/>
@@ -9203,8 +10394,9 @@
           <w:sz w:val="28"/>
           <w:szCs w:val="28"/>
         </w:rPr>
-        <w:t>Навантажувальне тестування.</w:t>
-      </w:r>
+        <w:t>Витоки пам’яті.</w:t>
+      </w:r>
+      <w:bookmarkEnd w:id="11"/>
       <w:r>
         <w:rPr>
           <w:rFonts w:ascii="Times New Roman" w:hAnsi="Times New Roman" w:cs="Times New Roman"/>
@@ -9213,17 +10405,7 @@
           <w:sz w:val="28"/>
           <w:szCs w:val="28"/>
         </w:rPr>
-        <w:t xml:space="preserve"> Витоки пам’яті.</w:t>
-      </w:r>
-      <w:r>
-        <w:rPr>
-          <w:rFonts w:ascii="Times New Roman" w:hAnsi="Times New Roman" w:cs="Times New Roman"/>
-          <w:b w:val="0"/>
-          <w:color w:val="000000" w:themeColor="text1"/>
-          <w:sz w:val="28"/>
-          <w:szCs w:val="28"/>
-        </w:rPr>
-        <w:t xml:space="preserve"> Оптимізація</w:t>
+        <w:t xml:space="preserve"> </w:t>
       </w:r>
     </w:p>
     <w:p>
@@ -9275,7 +10457,15 @@
           <w:sz w:val="28"/>
           <w:szCs w:val="28"/>
         </w:rPr>
-        <w:t>Результати знаходяться на рисунках 5.5 і 5.6</w:t>
+        <w:t>Резуль</w:t>
+      </w:r>
+      <w:r>
+        <w:rPr>
+          <w:rFonts w:ascii="Times New Roman" w:hAnsi="Times New Roman" w:cs="Times New Roman"/>
+          <w:sz w:val="28"/>
+          <w:szCs w:val="28"/>
+        </w:rPr>
+        <w:t>тати знаходяться на рисунках 5.7 і 5.8</w:t>
       </w:r>
       <w:r>
         <w:rPr>
@@ -9321,7 +10511,7 @@
                     </pic:cNvPicPr>
                   </pic:nvPicPr>
                   <pic:blipFill>
-                    <a:blip r:embed="rId32"/>
+                    <a:blip r:embed="rId33"/>
                     <a:srcRect/>
                     <a:stretch>
                       <a:fillRect/>
@@ -9366,7 +10556,15 @@
           <w:sz w:val="28"/>
           <w:szCs w:val="28"/>
         </w:rPr>
-        <w:t>Рисунок 5.5 – Перевірка на витоки пам’яті</w:t>
+        <w:t>Рисунок 5.7</w:t>
+      </w:r>
+      <w:r>
+        <w:rPr>
+          <w:rFonts w:ascii="Times New Roman" w:hAnsi="Times New Roman" w:cs="Times New Roman"/>
+          <w:sz w:val="28"/>
+          <w:szCs w:val="28"/>
+        </w:rPr>
+        <w:t xml:space="preserve"> – Перевірка на витоки пам’яті</w:t>
       </w:r>
     </w:p>
     <w:p>
@@ -9405,7 +10603,7 @@
                     </pic:cNvPicPr>
                   </pic:nvPicPr>
                   <pic:blipFill>
-                    <a:blip r:embed="rId33"/>
+                    <a:blip r:embed="rId34"/>
                     <a:srcRect/>
                     <a:stretch>
                       <a:fillRect/>
@@ -9450,13 +10648,48 @@
           <w:sz w:val="28"/>
           <w:szCs w:val="28"/>
         </w:rPr>
-        <w:t>Рисунок 5.5 – Перевірка на витоки пам’яті</w:t>
-      </w:r>
+        <w:t>Рисунок 5.8</w:t>
+      </w:r>
+      <w:r>
+        <w:rPr>
+          <w:rFonts w:ascii="Times New Roman" w:hAnsi="Times New Roman" w:cs="Times New Roman"/>
+          <w:sz w:val="28"/>
+          <w:szCs w:val="28"/>
+        </w:rPr>
+        <w:t xml:space="preserve"> – Перевірка на витоки пам’яті</w:t>
+      </w:r>
+    </w:p>
+    <w:p>
+      <w:pPr>
+        <w:pStyle w:val="2"/>
+        <w:spacing w:line="360" w:lineRule="auto"/>
+        <w:jc w:val="center"/>
+        <w:rPr>
+          <w:rFonts w:ascii="Times New Roman" w:hAnsi="Times New Roman" w:cs="Times New Roman"/>
+          <w:b w:val="0"/>
+          <w:color w:val="000000" w:themeColor="text1"/>
+          <w:sz w:val="28"/>
+          <w:szCs w:val="28"/>
+        </w:rPr>
+      </w:pPr>
+      <w:bookmarkStart w:id="12" w:name="_Toc73274031"/>
+      <w:r>
+        <w:rPr>
+          <w:rFonts w:ascii="Times New Roman" w:hAnsi="Times New Roman" w:cs="Times New Roman"/>
+          <w:b w:val="0"/>
+          <w:color w:val="000000" w:themeColor="text1"/>
+          <w:sz w:val="28"/>
+          <w:szCs w:val="28"/>
+        </w:rPr>
+        <w:t>5.4 Навантажувальне тестування.</w:t>
+      </w:r>
+      <w:bookmarkEnd w:id="12"/>
     </w:p>
     <w:p>
       <w:pPr>
         <w:spacing w:line="360" w:lineRule="auto"/>
         <w:ind w:firstLine="709"/>
+        <w:jc w:val="both"/>
         <w:rPr>
           <w:rFonts w:ascii="Times New Roman" w:hAnsi="Times New Roman" w:cs="Times New Roman"/>
           <w:sz w:val="28"/>
@@ -9477,24 +10710,31 @@
           <w:sz w:val="28"/>
           <w:szCs w:val="28"/>
         </w:rPr>
-        <w:t xml:space="preserve">Після потрібно перевірити, чи програма здатна зашифрувати та розшифрувати файл великого </w:t>
-      </w:r>
-      <w:r>
-        <w:rPr>
-          <w:rFonts w:ascii="Times New Roman" w:hAnsi="Times New Roman" w:cs="Times New Roman"/>
-          <w:sz w:val="28"/>
-          <w:szCs w:val="28"/>
-          <w:lang w:val="ru-RU"/>
-        </w:rPr>
-        <w:t>о</w:t>
-      </w:r>
-      <w:r>
-        <w:rPr>
-          <w:rFonts w:ascii="Times New Roman" w:hAnsi="Times New Roman" w:cs="Times New Roman"/>
-          <w:sz w:val="28"/>
-          <w:szCs w:val="28"/>
-        </w:rPr>
-        <w:t xml:space="preserve">б’єму. </w:t>
+        <w:t>Після витоків пам’яті було перевірено</w:t>
+      </w:r>
+      <w:r>
+        <w:rPr>
+          <w:rFonts w:ascii="Times New Roman" w:hAnsi="Times New Roman" w:cs="Times New Roman"/>
+          <w:sz w:val="28"/>
+          <w:szCs w:val="28"/>
+        </w:rPr>
+        <w:t>, чи програма здатна зашифруват</w:t>
+      </w:r>
+      <w:r>
+        <w:rPr>
+          <w:rFonts w:ascii="Times New Roman" w:hAnsi="Times New Roman" w:cs="Times New Roman"/>
+          <w:sz w:val="28"/>
+          <w:szCs w:val="28"/>
+        </w:rPr>
+        <w:t>и та розшифрувати файл великого об’єму</w:t>
+      </w:r>
+      <w:r>
+        <w:rPr>
+          <w:rFonts w:ascii="Times New Roman" w:hAnsi="Times New Roman" w:cs="Times New Roman"/>
+          <w:sz w:val="28"/>
+          <w:szCs w:val="28"/>
+        </w:rPr>
+        <w:t xml:space="preserve">. </w:t>
       </w:r>
       <w:r>
         <w:rPr>
@@ -9541,7 +10781,7 @@
                     </pic:cNvPicPr>
                   </pic:nvPicPr>
                   <pic:blipFill>
-                    <a:blip r:embed="rId34"/>
+                    <a:blip r:embed="rId35"/>
                     <a:srcRect/>
                     <a:stretch>
                       <a:fillRect/>
@@ -9586,7 +10826,15 @@
           <w:sz w:val="28"/>
           <w:szCs w:val="28"/>
         </w:rPr>
-        <w:t>Рисунок 5.6 – Навантажувальне тестування, шифрування, вміст файлів</w:t>
+        <w:t>Рисунок 5.9</w:t>
+      </w:r>
+      <w:r>
+        <w:rPr>
+          <w:rFonts w:ascii="Times New Roman" w:hAnsi="Times New Roman" w:cs="Times New Roman"/>
+          <w:sz w:val="28"/>
+          <w:szCs w:val="28"/>
+        </w:rPr>
+        <w:t xml:space="preserve"> – Навантажувальне тестування, шифрування, вміст файлів</w:t>
       </w:r>
     </w:p>
     <w:p>
@@ -9625,7 +10873,7 @@
                     </pic:cNvPicPr>
                   </pic:nvPicPr>
                   <pic:blipFill>
-                    <a:blip r:embed="rId35"/>
+                    <a:blip r:embed="rId36"/>
                     <a:srcRect/>
                     <a:stretch>
                       <a:fillRect/>
@@ -9670,7 +10918,15 @@
           <w:sz w:val="28"/>
           <w:szCs w:val="28"/>
         </w:rPr>
-        <w:t>Рисунок 5.7 – Навантажувальне тестування, шифрування, вміст папки</w:t>
+        <w:t>Рисунок 5.10</w:t>
+      </w:r>
+      <w:r>
+        <w:rPr>
+          <w:rFonts w:ascii="Times New Roman" w:hAnsi="Times New Roman" w:cs="Times New Roman"/>
+          <w:sz w:val="28"/>
+          <w:szCs w:val="28"/>
+        </w:rPr>
+        <w:t xml:space="preserve"> – Навантажувальне тестування, шифрування, вміст папки</w:t>
       </w:r>
     </w:p>
     <w:p>
@@ -9746,7 +11002,7 @@
                     </pic:cNvPicPr>
                   </pic:nvPicPr>
                   <pic:blipFill>
-                    <a:blip r:embed="rId36"/>
+                    <a:blip r:embed="rId37"/>
                     <a:srcRect/>
                     <a:stretch>
                       <a:fillRect/>
@@ -9799,7 +11055,7 @@
           <w:sz w:val="28"/>
           <w:szCs w:val="28"/>
         </w:rPr>
-        <w:t>8</w:t>
+        <w:t>11</w:t>
       </w:r>
       <w:r>
         <w:rPr>
@@ -9856,7 +11112,7 @@
                     </pic:cNvPicPr>
                   </pic:nvPicPr>
                   <pic:blipFill>
-                    <a:blip r:embed="rId37"/>
+                    <a:blip r:embed="rId38"/>
                     <a:srcRect/>
                     <a:stretch>
                       <a:fillRect/>
@@ -9908,7 +11164,7 @@
           <w:sz w:val="28"/>
           <w:szCs w:val="28"/>
         </w:rPr>
-        <w:t>9</w:t>
+        <w:t>12</w:t>
       </w:r>
       <w:r>
         <w:rPr>
@@ -9965,7 +11221,7 @@
                     </pic:cNvPicPr>
                   </pic:nvPicPr>
                   <pic:blipFill>
-                    <a:blip r:embed="rId38"/>
+                    <a:blip r:embed="rId39"/>
                     <a:srcRect/>
                     <a:stretch>
                       <a:fillRect/>
@@ -10010,8 +11266,43 @@
           <w:sz w:val="28"/>
           <w:szCs w:val="28"/>
         </w:rPr>
-        <w:t>Рисунок 5.10 – Навантажувальне тестування, перевірка роботи програми після шифрування та дешифрування файлу великого об’єму</w:t>
-      </w:r>
+        <w:t>Рисунок 5.13</w:t>
+      </w:r>
+      <w:r>
+        <w:rPr>
+          <w:rFonts w:ascii="Times New Roman" w:hAnsi="Times New Roman" w:cs="Times New Roman"/>
+          <w:sz w:val="28"/>
+          <w:szCs w:val="28"/>
+        </w:rPr>
+        <w:t xml:space="preserve"> – Навантажувальне тестування, перевірка роботи програми після шифрування та дешифрування файлу великого об’єму</w:t>
+      </w:r>
+    </w:p>
+    <w:p>
+      <w:pPr>
+        <w:pStyle w:val="2"/>
+        <w:spacing w:line="360" w:lineRule="auto"/>
+        <w:jc w:val="center"/>
+        <w:rPr>
+          <w:rFonts w:ascii="Times New Roman" w:hAnsi="Times New Roman" w:cs="Times New Roman"/>
+          <w:b w:val="0"/>
+          <w:color w:val="000000" w:themeColor="text1"/>
+          <w:sz w:val="28"/>
+          <w:szCs w:val="28"/>
+        </w:rPr>
+      </w:pPr>
+      <w:bookmarkStart w:id="13" w:name="_Toc73274032"/>
+      <w:r>
+        <w:rPr>
+          <w:rFonts w:ascii="Times New Roman" w:hAnsi="Times New Roman" w:cs="Times New Roman"/>
+          <w:b w:val="0"/>
+          <w:color w:val="000000" w:themeColor="text1"/>
+          <w:sz w:val="28"/>
+          <w:szCs w:val="28"/>
+        </w:rPr>
+        <w:lastRenderedPageBreak/>
+        <w:t>5.5 Оптимізація</w:t>
+      </w:r>
+      <w:bookmarkEnd w:id="13"/>
     </w:p>
     <w:p>
       <w:pPr>
@@ -10030,7 +11321,6 @@
           <w:sz w:val="28"/>
           <w:szCs w:val="28"/>
         </w:rPr>
-        <w:lastRenderedPageBreak/>
         <w:t>Програма змогла справитися з файлами великого об’єму і пройшла навантажувальне тестування, але швидкість шифрування склала 2 мегабайти/секунда, а дешифрування – 0.5 мегабайт/секунда, що є доволі низьким показником для AES-128. Скоріше всього це зв’язано з компілюванням програми без режиму оптимізації. Це можна виправити, скомпілювавши програми в режимі оптимізації O3. Результати роботи програми з оптимізацією зна</w:t>
       </w:r>
       <w:r>
@@ -10086,7 +11376,7 @@
                     </pic:cNvPicPr>
                   </pic:nvPicPr>
                   <pic:blipFill>
-                    <a:blip r:embed="rId39"/>
+                    <a:blip r:embed="rId40"/>
                     <a:srcRect/>
                     <a:stretch>
                       <a:fillRect/>
@@ -10131,7 +11421,31 @@
           <w:sz w:val="28"/>
           <w:szCs w:val="28"/>
         </w:rPr>
-        <w:t>Рисунок 5.11 – шифрування файлу на 100 мегабайт з оптимізацією програми O3</w:t>
+        <w:t>Рисунок 5.14</w:t>
+      </w:r>
+      <w:r>
+        <w:rPr>
+          <w:rFonts w:ascii="Times New Roman" w:hAnsi="Times New Roman" w:cs="Times New Roman"/>
+          <w:sz w:val="28"/>
+          <w:szCs w:val="28"/>
+        </w:rPr>
+        <w:t xml:space="preserve"> – шифрування </w:t>
+      </w:r>
+      <w:r>
+        <w:rPr>
+          <w:rFonts w:ascii="Times New Roman" w:hAnsi="Times New Roman" w:cs="Times New Roman"/>
+          <w:sz w:val="28"/>
+          <w:szCs w:val="28"/>
+        </w:rPr>
+        <w:t xml:space="preserve">та дешифрування </w:t>
+      </w:r>
+      <w:r>
+        <w:rPr>
+          <w:rFonts w:ascii="Times New Roman" w:hAnsi="Times New Roman" w:cs="Times New Roman"/>
+          <w:sz w:val="28"/>
+          <w:szCs w:val="28"/>
+        </w:rPr>
+        <w:t>файлу на 100 мегабайт з оптимізацією програми O3</w:t>
       </w:r>
     </w:p>
     <w:p>
@@ -10151,52 +11465,301 @@
           <w:sz w:val="28"/>
           <w:szCs w:val="28"/>
         </w:rPr>
-        <w:t xml:space="preserve">Після оптимізації швидкість шифрування склала 12 мегабайт/секунда, дешифрування – 4.6 мегабайт/секунда. Таким чином після оптимізації шифрування стало в 6 разів швидше, а дешифрування – в 9 разів. </w:t>
-      </w:r>
-    </w:p>
-    <w:p>
-      <w:pPr>
-        <w:rPr>
-          <w:rFonts w:ascii="Times New Roman" w:hAnsi="Times New Roman" w:cs="Times New Roman"/>
-          <w:sz w:val="28"/>
-          <w:szCs w:val="28"/>
-        </w:rPr>
-      </w:pPr>
-    </w:p>
-    <w:p>
-      <w:pPr>
+        <w:t>Після оптимізації швидкість шифрування склала 12 мегабайт/секунда, дешифрування – 4.6 мегабайт/секунда. Таким чином після оптимізації шифрування стало в 6 разів швид</w:t>
+      </w:r>
+      <w:r>
+        <w:rPr>
+          <w:rFonts w:ascii="Times New Roman" w:hAnsi="Times New Roman" w:cs="Times New Roman"/>
+          <w:sz w:val="28"/>
+          <w:szCs w:val="28"/>
+        </w:rPr>
+        <w:t>ше, а дешифрування – в 9 разів.</w:t>
+      </w:r>
+    </w:p>
+    <w:p>
+      <w:pPr>
+        <w:spacing w:line="360" w:lineRule="auto"/>
+        <w:ind w:firstLine="709"/>
+        <w:jc w:val="both"/>
+        <w:rPr>
+          <w:rFonts w:ascii="Times New Roman" w:hAnsi="Times New Roman" w:cs="Times New Roman"/>
+          <w:sz w:val="28"/>
+          <w:szCs w:val="28"/>
+        </w:rPr>
+      </w:pPr>
+    </w:p>
+    <w:p>
+      <w:pPr>
+        <w:spacing w:line="360" w:lineRule="auto"/>
+        <w:ind w:firstLine="709"/>
+        <w:jc w:val="both"/>
+        <w:rPr>
+          <w:rFonts w:ascii="Times New Roman" w:hAnsi="Times New Roman" w:cs="Times New Roman"/>
+          <w:sz w:val="28"/>
+          <w:szCs w:val="28"/>
+        </w:rPr>
+      </w:pPr>
+    </w:p>
+    <w:p>
+      <w:pPr>
+        <w:spacing w:line="360" w:lineRule="auto"/>
+        <w:ind w:firstLine="709"/>
+        <w:jc w:val="both"/>
+        <w:rPr>
+          <w:rFonts w:ascii="Times New Roman" w:hAnsi="Times New Roman" w:cs="Times New Roman"/>
+          <w:sz w:val="28"/>
+          <w:szCs w:val="28"/>
+        </w:rPr>
+      </w:pPr>
+    </w:p>
+    <w:p>
+      <w:pPr>
+        <w:spacing w:line="360" w:lineRule="auto"/>
+        <w:ind w:firstLine="709"/>
+        <w:jc w:val="both"/>
+        <w:rPr>
+          <w:rFonts w:ascii="Times New Roman" w:hAnsi="Times New Roman" w:cs="Times New Roman"/>
+          <w:sz w:val="28"/>
+          <w:szCs w:val="28"/>
+        </w:rPr>
+      </w:pPr>
+    </w:p>
+    <w:p>
+      <w:pPr>
+        <w:spacing w:line="360" w:lineRule="auto"/>
+        <w:ind w:firstLine="709"/>
+        <w:jc w:val="both"/>
+        <w:rPr>
+          <w:rFonts w:ascii="Times New Roman" w:hAnsi="Times New Roman" w:cs="Times New Roman"/>
+          <w:sz w:val="28"/>
+          <w:szCs w:val="28"/>
+        </w:rPr>
+      </w:pPr>
+    </w:p>
+    <w:p>
+      <w:pPr>
+        <w:pStyle w:val="1"/>
+        <w:spacing w:line="360" w:lineRule="auto"/>
         <w:jc w:val="center"/>
         <w:rPr>
           <w:rFonts w:ascii="Times New Roman" w:hAnsi="Times New Roman" w:cs="Times New Roman"/>
-          <w:sz w:val="28"/>
-          <w:szCs w:val="28"/>
-        </w:rPr>
-      </w:pPr>
-    </w:p>
-    <w:p>
-      <w:pPr>
+          <w:color w:val="000000" w:themeColor="text1"/>
+          <w:sz w:val="28"/>
+          <w:szCs w:val="28"/>
+        </w:rPr>
+      </w:pPr>
+      <w:bookmarkStart w:id="14" w:name="_Toc73274033"/>
+      <w:r>
+        <w:rPr>
+          <w:rFonts w:ascii="Times New Roman" w:hAnsi="Times New Roman" w:cs="Times New Roman"/>
+          <w:color w:val="000000" w:themeColor="text1"/>
+          <w:sz w:val="28"/>
+          <w:szCs w:val="28"/>
+        </w:rPr>
+        <w:lastRenderedPageBreak/>
+        <w:t>ВИСНОВКИ</w:t>
+      </w:r>
+      <w:bookmarkEnd w:id="14"/>
+    </w:p>
+    <w:p>
+      <w:pPr>
+        <w:spacing w:line="360" w:lineRule="auto"/>
         <w:ind w:firstLine="709"/>
-        <w:rPr>
-          <w:rFonts w:ascii="Times New Roman" w:hAnsi="Times New Roman" w:cs="Times New Roman"/>
-          <w:sz w:val="28"/>
-          <w:szCs w:val="28"/>
-        </w:rPr>
-      </w:pPr>
-    </w:p>
-    <w:p>
-      <w:pPr>
-        <w:spacing w:line="360" w:lineRule="auto"/>
+        <w:jc w:val="both"/>
+        <w:rPr>
+          <w:rFonts w:ascii="Times New Roman" w:hAnsi="Times New Roman" w:cs="Times New Roman"/>
+          <w:color w:val="000000" w:themeColor="text1"/>
+          <w:sz w:val="28"/>
+          <w:szCs w:val="28"/>
+        </w:rPr>
+      </w:pPr>
+      <w:r>
+        <w:rPr>
+          <w:rFonts w:ascii="Times New Roman" w:hAnsi="Times New Roman" w:cs="Times New Roman"/>
+          <w:color w:val="000000" w:themeColor="text1"/>
+          <w:sz w:val="28"/>
+          <w:szCs w:val="28"/>
+        </w:rPr>
+        <w:t xml:space="preserve">У ході виконання курсової роботи було засвоєно теоретичний матеріал за темою «шифрування та дешифрування за допомогою алгоритму AES-128» та набуття практичних навичок у професійній розробці і підтримці програмного продукту. Було реалізовано програму, яка була написана мовою програмування С з дотримуванням форматування коду CS50, та яка здатна </w:t>
+      </w:r>
+      <w:r>
+        <w:rPr>
+          <w:rFonts w:ascii="Times New Roman" w:hAnsi="Times New Roman" w:cs="Times New Roman"/>
+          <w:color w:val="000000" w:themeColor="text1"/>
+          <w:sz w:val="28"/>
+          <w:szCs w:val="28"/>
+        </w:rPr>
+        <w:t>шифрувати</w:t>
+      </w:r>
+      <w:r>
+        <w:rPr>
+          <w:rFonts w:ascii="Times New Roman" w:hAnsi="Times New Roman" w:cs="Times New Roman"/>
+          <w:color w:val="000000" w:themeColor="text1"/>
+          <w:sz w:val="28"/>
+          <w:szCs w:val="28"/>
+        </w:rPr>
+        <w:t xml:space="preserve"> та дешифрувати текстові файлі.</w:t>
+      </w:r>
+      <w:r>
+        <w:rPr>
+          <w:rFonts w:ascii="Times New Roman" w:hAnsi="Times New Roman" w:cs="Times New Roman"/>
+          <w:color w:val="000000" w:themeColor="text1"/>
+          <w:sz w:val="28"/>
+          <w:szCs w:val="28"/>
+        </w:rPr>
+        <w:t xml:space="preserve"> Сам код програми є зрозумілим та легким для сприйняття.</w:t>
+      </w:r>
+      <w:r>
+        <w:rPr>
+          <w:rFonts w:ascii="Times New Roman" w:hAnsi="Times New Roman" w:cs="Times New Roman"/>
+          <w:color w:val="000000" w:themeColor="text1"/>
+          <w:sz w:val="28"/>
+          <w:szCs w:val="28"/>
+        </w:rPr>
+        <w:t xml:space="preserve"> Крім цього, </w:t>
+      </w:r>
+      <w:r>
+        <w:rPr>
+          <w:rFonts w:ascii="Times New Roman" w:hAnsi="Times New Roman" w:cs="Times New Roman"/>
+          <w:color w:val="000000" w:themeColor="text1"/>
+          <w:sz w:val="28"/>
+          <w:szCs w:val="28"/>
+        </w:rPr>
+        <w:t>програма</w:t>
+      </w:r>
+      <w:r>
+        <w:rPr>
+          <w:rFonts w:ascii="Times New Roman" w:hAnsi="Times New Roman" w:cs="Times New Roman"/>
+          <w:color w:val="000000" w:themeColor="text1"/>
+          <w:sz w:val="28"/>
+          <w:szCs w:val="28"/>
+        </w:rPr>
+        <w:t xml:space="preserve"> здатна заносити послідовність свої операцій в log-файл, а рівень глибини логування можна вказати в файлі main.ini. </w:t>
+      </w:r>
+      <w:r>
+        <w:rPr>
+          <w:rFonts w:ascii="Times New Roman" w:hAnsi="Times New Roman" w:cs="Times New Roman"/>
+          <w:color w:val="000000" w:themeColor="text1"/>
+          <w:sz w:val="28"/>
+          <w:szCs w:val="28"/>
+        </w:rPr>
+        <w:t>Також програма вміє поводитися з нестандартними ситуаціями та також логувати їх. Для забезпечення стабільності програми були створені юніт-тести з метою легкої перевірки роботи основних функцій програми. Також були проведені тестування функціональності і load-testing, щоб перевірити, чи зможе справитися програма з файлами великого розміру.</w:t>
+      </w:r>
+      <w:r>
+        <w:rPr>
+          <w:rFonts w:ascii="Times New Roman" w:hAnsi="Times New Roman" w:cs="Times New Roman"/>
+          <w:color w:val="000000" w:themeColor="text1"/>
+          <w:sz w:val="28"/>
+          <w:szCs w:val="28"/>
+        </w:rPr>
+        <w:t xml:space="preserve"> На основі їх результатів була проведена оптимізація швидкодії програми.</w:t>
+      </w:r>
+      <w:r>
+        <w:rPr>
+          <w:rFonts w:ascii="Times New Roman" w:hAnsi="Times New Roman" w:cs="Times New Roman"/>
+          <w:color w:val="000000" w:themeColor="text1"/>
+          <w:sz w:val="28"/>
+          <w:szCs w:val="28"/>
+        </w:rPr>
+        <w:t xml:space="preserve"> Крім всього цього, на основі головних функцій програми було створено DLL, яку було імпортовано в мову програмування Python. Також було розроблено можливість приймати аргументи з командного рядка, які використовуються для взаємодії з програмою. За допомогою них можна зашифрувати ти дешифрувати файли та передивитися документацію про аргументи, які можна передати програмі.</w:t>
+      </w:r>
+    </w:p>
+    <w:p>
+      <w:pPr>
+        <w:spacing w:line="360" w:lineRule="auto"/>
+        <w:ind w:firstLine="709"/>
+        <w:jc w:val="both"/>
+        <w:rPr>
+          <w:rFonts w:ascii="Times New Roman" w:hAnsi="Times New Roman" w:cs="Times New Roman"/>
+          <w:color w:val="000000" w:themeColor="text1"/>
+          <w:sz w:val="28"/>
+          <w:szCs w:val="28"/>
+        </w:rPr>
+      </w:pPr>
+    </w:p>
+    <w:p>
+      <w:pPr>
+        <w:spacing w:line="360" w:lineRule="auto"/>
+        <w:ind w:firstLine="709"/>
+        <w:jc w:val="both"/>
+        <w:rPr>
+          <w:rFonts w:ascii="Times New Roman" w:hAnsi="Times New Roman" w:cs="Times New Roman"/>
+          <w:color w:val="000000" w:themeColor="text1"/>
+          <w:sz w:val="28"/>
+          <w:szCs w:val="28"/>
+        </w:rPr>
+      </w:pPr>
+    </w:p>
+    <w:p>
+      <w:pPr>
+        <w:spacing w:line="360" w:lineRule="auto"/>
+        <w:ind w:firstLine="709"/>
+        <w:jc w:val="both"/>
+        <w:rPr>
+          <w:rFonts w:ascii="Times New Roman" w:hAnsi="Times New Roman" w:cs="Times New Roman"/>
+          <w:color w:val="000000" w:themeColor="text1"/>
+          <w:sz w:val="28"/>
+          <w:szCs w:val="28"/>
+        </w:rPr>
+      </w:pPr>
+    </w:p>
+    <w:p>
+      <w:pPr>
+        <w:spacing w:line="360" w:lineRule="auto"/>
+        <w:ind w:firstLine="709"/>
+        <w:jc w:val="both"/>
+        <w:rPr>
+          <w:rFonts w:ascii="Times New Roman" w:hAnsi="Times New Roman" w:cs="Times New Roman"/>
+          <w:color w:val="000000" w:themeColor="text1"/>
+          <w:sz w:val="28"/>
+          <w:szCs w:val="28"/>
+        </w:rPr>
+      </w:pPr>
+    </w:p>
+    <w:p>
+      <w:pPr>
+        <w:spacing w:line="360" w:lineRule="auto"/>
+        <w:jc w:val="both"/>
+        <w:rPr>
+          <w:rFonts w:ascii="Times New Roman" w:hAnsi="Times New Roman" w:cs="Times New Roman"/>
+          <w:color w:val="000000" w:themeColor="text1"/>
+          <w:sz w:val="28"/>
+          <w:szCs w:val="28"/>
+        </w:rPr>
+      </w:pPr>
+    </w:p>
+    <w:p>
+      <w:pPr>
+        <w:pStyle w:val="1"/>
         <w:jc w:val="center"/>
         <w:rPr>
           <w:rFonts w:ascii="Times New Roman" w:hAnsi="Times New Roman" w:cs="Times New Roman"/>
-          <w:sz w:val="28"/>
-          <w:szCs w:val="28"/>
-        </w:rPr>
-      </w:pPr>
-    </w:p>
-    <w:p>
-      <w:pPr>
-        <w:spacing w:line="360" w:lineRule="auto"/>
+          <w:color w:val="000000" w:themeColor="text1"/>
+          <w:sz w:val="28"/>
+          <w:szCs w:val="28"/>
+        </w:rPr>
+      </w:pPr>
+      <w:bookmarkStart w:id="15" w:name="_Toc73274034"/>
+      <w:r>
+        <w:rPr>
+          <w:rFonts w:ascii="Times New Roman" w:hAnsi="Times New Roman" w:cs="Times New Roman"/>
+          <w:color w:val="000000" w:themeColor="text1"/>
+          <w:sz w:val="28"/>
+          <w:szCs w:val="28"/>
+        </w:rPr>
+        <w:lastRenderedPageBreak/>
+        <w:t>Література</w:t>
+      </w:r>
+      <w:bookmarkEnd w:id="15"/>
+    </w:p>
+    <w:p>
+      <w:pPr>
+        <w:pStyle w:val="a9"/>
+        <w:numPr>
+          <w:ilvl w:val="0"/>
+          <w:numId w:val="45"/>
+        </w:numPr>
+        <w:ind w:left="709" w:hanging="709"/>
         <w:jc w:val="both"/>
         <w:rPr>
           <w:rFonts w:ascii="Times New Roman" w:hAnsi="Times New Roman" w:cs="Times New Roman"/>
@@ -10204,10 +11767,69 @@
           <w:szCs w:val="28"/>
         </w:rPr>
       </w:pPr>
-    </w:p>
-    <w:p>
-      <w:pPr>
-        <w:spacing w:line="360" w:lineRule="auto"/>
+      <w:r>
+        <w:rPr>
+          <w:rFonts w:ascii="Times New Roman" w:hAnsi="Times New Roman" w:cs="Times New Roman"/>
+          <w:sz w:val="28"/>
+          <w:szCs w:val="28"/>
+        </w:rPr>
+        <w:t>Основне пояснення алгоритму</w:t>
+      </w:r>
+      <w:r>
+        <w:rPr>
+          <w:rFonts w:ascii="Times New Roman" w:hAnsi="Times New Roman" w:cs="Times New Roman"/>
+          <w:sz w:val="28"/>
+          <w:szCs w:val="28"/>
+          <w:lang w:val="ru-RU"/>
+        </w:rPr>
+        <w:t xml:space="preserve"> </w:t>
+      </w:r>
+      <w:r>
+        <w:rPr>
+          <w:rFonts w:ascii="Times New Roman" w:hAnsi="Times New Roman" w:cs="Times New Roman"/>
+          <w:sz w:val="28"/>
+          <w:szCs w:val="28"/>
+          <w:lang w:val="en-US"/>
+        </w:rPr>
+        <w:t>AES</w:t>
+      </w:r>
+      <w:r>
+        <w:rPr>
+          <w:rFonts w:ascii="Times New Roman" w:hAnsi="Times New Roman" w:cs="Times New Roman"/>
+          <w:sz w:val="28"/>
+          <w:szCs w:val="28"/>
+          <w:lang w:val="ru-RU"/>
+        </w:rPr>
+        <w:t>-128:</w:t>
+      </w:r>
+      <w:r>
+        <w:rPr>
+          <w:rFonts w:ascii="Times New Roman" w:hAnsi="Times New Roman" w:cs="Times New Roman"/>
+          <w:sz w:val="28"/>
+          <w:szCs w:val="28"/>
+        </w:rPr>
+        <w:t xml:space="preserve"> </w:t>
+      </w:r>
+      <w:hyperlink r:id="rId41" w:history="1">
+        <w:r>
+          <w:rPr>
+            <w:rStyle w:val="ac"/>
+            <w:rFonts w:ascii="Times New Roman" w:hAnsi="Times New Roman" w:cs="Times New Roman"/>
+            <w:sz w:val="28"/>
+            <w:szCs w:val="28"/>
+          </w:rPr>
+          <w:t>https://m.habr.com/ru/post/508442/</w:t>
+        </w:r>
+      </w:hyperlink>
+    </w:p>
+    <w:p>
+      <w:pPr>
+        <w:pStyle w:val="a9"/>
+        <w:numPr>
+          <w:ilvl w:val="0"/>
+          <w:numId w:val="45"/>
+        </w:numPr>
+        <w:ind w:left="709" w:hanging="709"/>
         <w:jc w:val="both"/>
         <w:rPr>
           <w:rFonts w:ascii="Times New Roman" w:hAnsi="Times New Roman" w:cs="Times New Roman"/>
@@ -10215,6 +11837,76 @@
           <w:szCs w:val="28"/>
         </w:rPr>
       </w:pPr>
+      <w:hyperlink r:id="rId42" w:history="1">
+        <w:r>
+          <w:rPr>
+            <w:rStyle w:val="ac"/>
+            <w:rFonts w:ascii="Times New Roman" w:hAnsi="Times New Roman" w:cs="Times New Roman"/>
+            <w:sz w:val="28"/>
+            <w:szCs w:val="28"/>
+          </w:rPr>
+          <w:t>https://ru.wikipedia.org/wiki/Advanced_Encryption_Standard</w:t>
+        </w:r>
+      </w:hyperlink>
+    </w:p>
+    <w:p>
+      <w:pPr>
+        <w:pStyle w:val="a9"/>
+        <w:numPr>
+          <w:ilvl w:val="0"/>
+          <w:numId w:val="45"/>
+        </w:numPr>
+        <w:ind w:left="709" w:hanging="709"/>
+        <w:jc w:val="both"/>
+        <w:rPr>
+          <w:rFonts w:ascii="Times New Roman" w:hAnsi="Times New Roman" w:cs="Times New Roman"/>
+          <w:sz w:val="28"/>
+          <w:szCs w:val="28"/>
+        </w:rPr>
+      </w:pPr>
+      <w:r>
+        <w:rPr>
+          <w:rFonts w:ascii="Times New Roman" w:hAnsi="Times New Roman" w:cs="Times New Roman"/>
+          <w:sz w:val="28"/>
+          <w:szCs w:val="28"/>
+        </w:rPr>
+        <w:t xml:space="preserve">Пояснення та оптимізація операції MixColumns: </w:t>
+      </w:r>
+      <w:hyperlink r:id="rId43" w:history="1">
+        <w:r>
+          <w:rPr>
+            <w:rStyle w:val="ac"/>
+            <w:rFonts w:ascii="Times New Roman" w:hAnsi="Times New Roman" w:cs="Times New Roman"/>
+            <w:sz w:val="28"/>
+            <w:szCs w:val="28"/>
+          </w:rPr>
+          <w:t>https://link.springer.com/chapter/10.1007%2F978-3-662-04722-4_4</w:t>
+        </w:r>
+      </w:hyperlink>
+    </w:p>
+    <w:p>
+      <w:pPr>
+        <w:pStyle w:val="a9"/>
+        <w:numPr>
+          <w:ilvl w:val="0"/>
+          <w:numId w:val="45"/>
+        </w:numPr>
+        <w:ind w:left="709" w:hanging="709"/>
+        <w:jc w:val="both"/>
+        <w:rPr>
+          <w:rFonts w:ascii="Times New Roman" w:hAnsi="Times New Roman" w:cs="Times New Roman"/>
+          <w:sz w:val="28"/>
+          <w:szCs w:val="28"/>
+        </w:rPr>
+      </w:pPr>
+      <w:r>
+        <w:rPr>
+          <w:rFonts w:ascii="Times New Roman" w:hAnsi="Times New Roman" w:cs="Times New Roman"/>
+          <w:sz w:val="28"/>
+          <w:szCs w:val="28"/>
+        </w:rPr>
+        <w:t>Пояснення хеш-функції SHA-256:</w:t>
+      </w:r>
       <w:r>
         <w:rPr>
           <w:rFonts w:ascii="Times New Roman" w:hAnsi="Times New Roman" w:cs="Times New Roman"/>
@@ -10223,10 +11915,103 @@
         </w:rPr>
         <w:t xml:space="preserve"> </w:t>
       </w:r>
-    </w:p>
-    <w:p>
-      <w:pPr>
-        <w:spacing w:line="360" w:lineRule="auto"/>
+      <w:r>
+        <w:rPr>
+          <w:rFonts w:ascii="Times New Roman" w:hAnsi="Times New Roman" w:cs="Times New Roman"/>
+          <w:sz w:val="28"/>
+          <w:szCs w:val="28"/>
+        </w:rPr>
+        <w:t>https://en.wikipedia.org/wiki/SHA-2</w:t>
+      </w:r>
+    </w:p>
+    <w:p>
+      <w:pPr>
+        <w:pStyle w:val="a9"/>
+        <w:numPr>
+          <w:ilvl w:val="0"/>
+          <w:numId w:val="45"/>
+        </w:numPr>
+        <w:ind w:left="709" w:hanging="709"/>
+        <w:jc w:val="both"/>
+        <w:rPr>
+          <w:rFonts w:ascii="Times New Roman" w:hAnsi="Times New Roman" w:cs="Times New Roman"/>
+          <w:sz w:val="28"/>
+          <w:szCs w:val="28"/>
+        </w:rPr>
+      </w:pPr>
+      <w:r>
+        <w:rPr>
+          <w:rFonts w:ascii="Times New Roman" w:hAnsi="Times New Roman" w:cs="Times New Roman"/>
+          <w:sz w:val="28"/>
+          <w:szCs w:val="28"/>
+        </w:rPr>
+        <w:t>Код мовою С для хеш-функції SHA-256: https://github.com/amosnier/sha-2/blob/master/sha-256.c</w:t>
+      </w:r>
+    </w:p>
+    <w:p>
+      <w:pPr>
+        <w:spacing w:line="360" w:lineRule="auto"/>
+        <w:ind w:firstLine="709"/>
+        <w:jc w:val="both"/>
+        <w:rPr>
+          <w:rFonts w:ascii="Times New Roman" w:hAnsi="Times New Roman" w:cs="Times New Roman"/>
+          <w:sz w:val="28"/>
+          <w:szCs w:val="28"/>
+        </w:rPr>
+      </w:pPr>
+    </w:p>
+    <w:p>
+      <w:pPr>
+        <w:spacing w:line="360" w:lineRule="auto"/>
+        <w:ind w:firstLine="709"/>
+        <w:jc w:val="both"/>
+        <w:rPr>
+          <w:rFonts w:ascii="Times New Roman" w:hAnsi="Times New Roman" w:cs="Times New Roman"/>
+          <w:sz w:val="28"/>
+          <w:szCs w:val="28"/>
+        </w:rPr>
+      </w:pPr>
+    </w:p>
+    <w:p>
+      <w:pPr>
+        <w:spacing w:line="360" w:lineRule="auto"/>
+        <w:ind w:firstLine="709"/>
+        <w:jc w:val="both"/>
+        <w:rPr>
+          <w:rFonts w:ascii="Times New Roman" w:hAnsi="Times New Roman" w:cs="Times New Roman"/>
+          <w:sz w:val="28"/>
+          <w:szCs w:val="28"/>
+        </w:rPr>
+      </w:pPr>
+    </w:p>
+    <w:p>
+      <w:pPr>
+        <w:spacing w:line="360" w:lineRule="auto"/>
+        <w:ind w:firstLine="709"/>
+        <w:jc w:val="both"/>
+        <w:rPr>
+          <w:rFonts w:ascii="Times New Roman" w:hAnsi="Times New Roman" w:cs="Times New Roman"/>
+          <w:sz w:val="28"/>
+          <w:szCs w:val="28"/>
+        </w:rPr>
+      </w:pPr>
+    </w:p>
+    <w:p>
+      <w:pPr>
+        <w:spacing w:line="360" w:lineRule="auto"/>
+        <w:ind w:firstLine="709"/>
+        <w:jc w:val="both"/>
+        <w:rPr>
+          <w:rFonts w:ascii="Times New Roman" w:hAnsi="Times New Roman" w:cs="Times New Roman"/>
+          <w:sz w:val="28"/>
+          <w:szCs w:val="28"/>
+        </w:rPr>
+      </w:pPr>
+    </w:p>
+    <w:p>
+      <w:pPr>
+        <w:spacing w:line="360" w:lineRule="auto"/>
+        <w:ind w:firstLine="709"/>
         <w:jc w:val="center"/>
         <w:rPr>
           <w:rFonts w:ascii="Times New Roman" w:hAnsi="Times New Roman" w:cs="Times New Roman"/>
@@ -10235,9 +12020,45 @@
         </w:rPr>
       </w:pPr>
     </w:p>
+    <w:p>
+      <w:pPr>
+        <w:spacing w:line="360" w:lineRule="auto"/>
+        <w:ind w:firstLine="709"/>
+        <w:jc w:val="both"/>
+        <w:rPr>
+          <w:rFonts w:ascii="Times New Roman" w:hAnsi="Times New Roman" w:cs="Times New Roman"/>
+          <w:sz w:val="28"/>
+          <w:szCs w:val="28"/>
+        </w:rPr>
+      </w:pPr>
+    </w:p>
+    <w:p>
+      <w:pPr>
+        <w:spacing w:line="360" w:lineRule="auto"/>
+        <w:ind w:firstLine="709"/>
+        <w:jc w:val="both"/>
+        <w:rPr>
+          <w:rFonts w:ascii="Times New Roman" w:hAnsi="Times New Roman" w:cs="Times New Roman"/>
+          <w:sz w:val="28"/>
+          <w:szCs w:val="28"/>
+        </w:rPr>
+      </w:pPr>
+    </w:p>
+    <w:p>
+      <w:pPr>
+        <w:spacing w:line="360" w:lineRule="auto"/>
+        <w:ind w:firstLine="709"/>
+        <w:jc w:val="both"/>
+        <w:rPr>
+          <w:rFonts w:ascii="Times New Roman" w:hAnsi="Times New Roman" w:cs="Times New Roman"/>
+          <w:sz w:val="28"/>
+          <w:szCs w:val="28"/>
+        </w:rPr>
+      </w:pPr>
+    </w:p>
     <w:sectPr>
-      <w:headerReference w:type="default" r:id="rId40"/>
-      <w:headerReference w:type="first" r:id="rId41"/>
+      <w:headerReference w:type="default" r:id="rId44"/>
+      <w:headerReference w:type="first" r:id="rId45"/>
       <w:pgSz w:w="11906" w:h="16838"/>
       <w:pgMar w:top="1134" w:right="1134" w:bottom="1134" w:left="1701" w:header="708" w:footer="708" w:gutter="0"/>
       <w:cols w:space="708"/>
@@ -10346,7 +12167,7 @@
             <w:noProof/>
             <w:lang w:val="ru-RU"/>
           </w:rPr>
-          <w:t>21</w:t>
+          <w:t>35</w:t>
         </w:r>
         <w:r>
           <w:rPr>
@@ -10407,14 +12228,14 @@
         <v:path o:extrusionok="f" gradientshapeok="t" o:connecttype="rect"/>
         <o:lock v:ext="edit" aspectratio="t"/>
       </v:shapetype>
-      <v:shape id="_x0000_i1062" type="#_x0000_t75" style="width:34pt;height:20pt;visibility:visible;mso-wrap-style:square" o:bullet="t">
+      <v:shape id="_x0000_i1028" type="#_x0000_t75" style="width:33.6pt;height:19.8pt;visibility:visible;mso-wrap-style:square" o:bullet="t">
         <v:imagedata r:id="rId1" o:title=""/>
       </v:shape>
     </w:pict>
   </w:numPicBullet>
   <w:numPicBullet w:numPicBulletId="1">
     <w:pict>
-      <v:shape id="_x0000_i1063" type="#_x0000_t75" style="width:34pt;height:20pt;visibility:visible;mso-wrap-style:square" o:bullet="t">
+      <v:shape id="_x0000_i1029" type="#_x0000_t75" style="width:33.6pt;height:19.8pt;visibility:visible;mso-wrap-style:square" o:bullet="t">
         <v:imagedata r:id="rId2" o:title=""/>
       </v:shape>
     </w:pict>
@@ -11159,6 +12980,92 @@
     </w:lvl>
   </w:abstractNum>
   <w:abstractNum w:abstractNumId="8">
+    <w:nsid w:val="18344141"/>
+    <w:multiLevelType w:val="hybridMultilevel"/>
+    <w:tmpl w:val="25129840"/>
+    <w:lvl w:ilvl="0" w:tplc="0422000F">
+      <w:start w:val="1"/>
+      <w:numFmt w:val="decimal"/>
+      <w:lvlText w:val="%1."/>
+      <w:lvlJc w:val="left"/>
+      <w:pPr>
+        <w:ind w:left="720" w:hanging="360"/>
+      </w:pPr>
+    </w:lvl>
+    <w:lvl w:ilvl="1" w:tplc="04220019" w:tentative="1">
+      <w:start w:val="1"/>
+      <w:numFmt w:val="lowerLetter"/>
+      <w:lvlText w:val="%2."/>
+      <w:lvlJc w:val="left"/>
+      <w:pPr>
+        <w:ind w:left="1440" w:hanging="360"/>
+      </w:pPr>
+    </w:lvl>
+    <w:lvl w:ilvl="2" w:tplc="0422001B" w:tentative="1">
+      <w:start w:val="1"/>
+      <w:numFmt w:val="lowerRoman"/>
+      <w:lvlText w:val="%3."/>
+      <w:lvlJc w:val="right"/>
+      <w:pPr>
+        <w:ind w:left="2160" w:hanging="180"/>
+      </w:pPr>
+    </w:lvl>
+    <w:lvl w:ilvl="3" w:tplc="0422000F" w:tentative="1">
+      <w:start w:val="1"/>
+      <w:numFmt w:val="decimal"/>
+      <w:lvlText w:val="%4."/>
+      <w:lvlJc w:val="left"/>
+      <w:pPr>
+        <w:ind w:left="2880" w:hanging="360"/>
+      </w:pPr>
+    </w:lvl>
+    <w:lvl w:ilvl="4" w:tplc="04220019" w:tentative="1">
+      <w:start w:val="1"/>
+      <w:numFmt w:val="lowerLetter"/>
+      <w:lvlText w:val="%5."/>
+      <w:lvlJc w:val="left"/>
+      <w:pPr>
+        <w:ind w:left="3600" w:hanging="360"/>
+      </w:pPr>
+    </w:lvl>
+    <w:lvl w:ilvl="5" w:tplc="0422001B" w:tentative="1">
+      <w:start w:val="1"/>
+      <w:numFmt w:val="lowerRoman"/>
+      <w:lvlText w:val="%6."/>
+      <w:lvlJc w:val="right"/>
+      <w:pPr>
+        <w:ind w:left="4320" w:hanging="180"/>
+      </w:pPr>
+    </w:lvl>
+    <w:lvl w:ilvl="6" w:tplc="0422000F" w:tentative="1">
+      <w:start w:val="1"/>
+      <w:numFmt w:val="decimal"/>
+      <w:lvlText w:val="%7."/>
+      <w:lvlJc w:val="left"/>
+      <w:pPr>
+        <w:ind w:left="5040" w:hanging="360"/>
+      </w:pPr>
+    </w:lvl>
+    <w:lvl w:ilvl="7" w:tplc="04220019" w:tentative="1">
+      <w:start w:val="1"/>
+      <w:numFmt w:val="lowerLetter"/>
+      <w:lvlText w:val="%8."/>
+      <w:lvlJc w:val="left"/>
+      <w:pPr>
+        <w:ind w:left="5760" w:hanging="360"/>
+      </w:pPr>
+    </w:lvl>
+    <w:lvl w:ilvl="8" w:tplc="0422001B" w:tentative="1">
+      <w:start w:val="1"/>
+      <w:numFmt w:val="lowerRoman"/>
+      <w:lvlText w:val="%9."/>
+      <w:lvlJc w:val="right"/>
+      <w:pPr>
+        <w:ind w:left="6480" w:hanging="180"/>
+      </w:pPr>
+    </w:lvl>
+  </w:abstractNum>
+  <w:abstractNum w:abstractNumId="9">
     <w:nsid w:val="18EB3703"/>
     <w:multiLevelType w:val="hybridMultilevel"/>
     <w:tmpl w:val="6582B7BA"/>
@@ -11248,7 +13155,7 @@
       </w:pPr>
     </w:lvl>
   </w:abstractNum>
-  <w:abstractNum w:abstractNumId="9">
+  <w:abstractNum w:abstractNumId="10">
     <w:nsid w:val="1FBB707A"/>
     <w:multiLevelType w:val="multilevel"/>
     <w:tmpl w:val="A5F8A8DC"/>
@@ -11370,7 +13277,7 @@
       </w:rPr>
     </w:lvl>
   </w:abstractNum>
-  <w:abstractNum w:abstractNumId="10">
+  <w:abstractNum w:abstractNumId="11">
     <w:nsid w:val="211A27BF"/>
     <w:multiLevelType w:val="multilevel"/>
     <w:tmpl w:val="F4AE7858"/>
@@ -11492,7 +13399,7 @@
       </w:rPr>
     </w:lvl>
   </w:abstractNum>
-  <w:abstractNum w:abstractNumId="11">
+  <w:abstractNum w:abstractNumId="12">
     <w:nsid w:val="27A52675"/>
     <w:multiLevelType w:val="hybridMultilevel"/>
     <w:tmpl w:val="16EA70F4"/>
@@ -11606,7 +13513,7 @@
       </w:rPr>
     </w:lvl>
   </w:abstractNum>
-  <w:abstractNum w:abstractNumId="12">
+  <w:abstractNum w:abstractNumId="13">
     <w:nsid w:val="27F92D50"/>
     <w:multiLevelType w:val="hybridMultilevel"/>
     <w:tmpl w:val="26F01E4E"/>
@@ -11719,7 +13626,7 @@
       </w:rPr>
     </w:lvl>
   </w:abstractNum>
-  <w:abstractNum w:abstractNumId="13">
+  <w:abstractNum w:abstractNumId="14">
     <w:nsid w:val="28C71BD8"/>
     <w:multiLevelType w:val="hybridMultilevel"/>
     <w:tmpl w:val="EA94D43C"/>
@@ -11832,7 +13739,7 @@
       </w:rPr>
     </w:lvl>
   </w:abstractNum>
-  <w:abstractNum w:abstractNumId="14">
+  <w:abstractNum w:abstractNumId="15">
     <w:nsid w:val="296D64E0"/>
     <w:multiLevelType w:val="hybridMultilevel"/>
     <w:tmpl w:val="47365288"/>
@@ -11921,7 +13828,7 @@
       </w:pPr>
     </w:lvl>
   </w:abstractNum>
-  <w:abstractNum w:abstractNumId="15">
+  <w:abstractNum w:abstractNumId="16">
     <w:nsid w:val="29880256"/>
     <w:multiLevelType w:val="hybridMultilevel"/>
     <w:tmpl w:val="726AA5D2"/>
@@ -12035,7 +13942,7 @@
       </w:rPr>
     </w:lvl>
   </w:abstractNum>
-  <w:abstractNum w:abstractNumId="16">
+  <w:abstractNum w:abstractNumId="17">
     <w:nsid w:val="2DB710AF"/>
     <w:multiLevelType w:val="hybridMultilevel"/>
     <w:tmpl w:val="6DEC5874"/>
@@ -12149,7 +14056,7 @@
       </w:rPr>
     </w:lvl>
   </w:abstractNum>
-  <w:abstractNum w:abstractNumId="17">
+  <w:abstractNum w:abstractNumId="18">
     <w:nsid w:val="360D4B0B"/>
     <w:multiLevelType w:val="hybridMultilevel"/>
     <w:tmpl w:val="4F5604F0"/>
@@ -12262,7 +14169,7 @@
       </w:rPr>
     </w:lvl>
   </w:abstractNum>
-  <w:abstractNum w:abstractNumId="18">
+  <w:abstractNum w:abstractNumId="19">
     <w:nsid w:val="38A72488"/>
     <w:multiLevelType w:val="multilevel"/>
     <w:tmpl w:val="7F1601FA"/>
@@ -12375,7 +14282,7 @@
       </w:rPr>
     </w:lvl>
   </w:abstractNum>
-  <w:abstractNum w:abstractNumId="19">
+  <w:abstractNum w:abstractNumId="20">
     <w:nsid w:val="38E9759C"/>
     <w:multiLevelType w:val="hybridMultilevel"/>
     <w:tmpl w:val="7804955E"/>
@@ -12488,7 +14395,7 @@
       </w:rPr>
     </w:lvl>
   </w:abstractNum>
-  <w:abstractNum w:abstractNumId="20">
+  <w:abstractNum w:abstractNumId="21">
     <w:nsid w:val="39FD4BA8"/>
     <w:multiLevelType w:val="hybridMultilevel"/>
     <w:tmpl w:val="1BA011C2"/>
@@ -12580,7 +14487,7 @@
       </w:pPr>
     </w:lvl>
   </w:abstractNum>
-  <w:abstractNum w:abstractNumId="21">
+  <w:abstractNum w:abstractNumId="22">
     <w:nsid w:val="3B0868E6"/>
     <w:multiLevelType w:val="hybridMultilevel"/>
     <w:tmpl w:val="15F231D6"/>
@@ -12669,7 +14576,7 @@
       </w:pPr>
     </w:lvl>
   </w:abstractNum>
-  <w:abstractNum w:abstractNumId="22">
+  <w:abstractNum w:abstractNumId="23">
     <w:nsid w:val="3B6A1A31"/>
     <w:multiLevelType w:val="hybridMultilevel"/>
     <w:tmpl w:val="1DFEDA10"/>
@@ -12783,7 +14690,7 @@
       </w:rPr>
     </w:lvl>
   </w:abstractNum>
-  <w:abstractNum w:abstractNumId="23">
+  <w:abstractNum w:abstractNumId="24">
     <w:nsid w:val="41395896"/>
     <w:multiLevelType w:val="hybridMultilevel"/>
     <w:tmpl w:val="0FDCD792"/>
@@ -12872,7 +14779,93 @@
       </w:pPr>
     </w:lvl>
   </w:abstractNum>
-  <w:abstractNum w:abstractNumId="24">
+  <w:abstractNum w:abstractNumId="25">
+    <w:nsid w:val="47250D33"/>
+    <w:multiLevelType w:val="hybridMultilevel"/>
+    <w:tmpl w:val="130645BA"/>
+    <w:lvl w:ilvl="0" w:tplc="0422000F">
+      <w:start w:val="1"/>
+      <w:numFmt w:val="decimal"/>
+      <w:lvlText w:val="%1."/>
+      <w:lvlJc w:val="left"/>
+      <w:pPr>
+        <w:ind w:left="2149" w:hanging="360"/>
+      </w:pPr>
+    </w:lvl>
+    <w:lvl w:ilvl="1" w:tplc="04220019" w:tentative="1">
+      <w:start w:val="1"/>
+      <w:numFmt w:val="lowerLetter"/>
+      <w:lvlText w:val="%2."/>
+      <w:lvlJc w:val="left"/>
+      <w:pPr>
+        <w:ind w:left="2869" w:hanging="360"/>
+      </w:pPr>
+    </w:lvl>
+    <w:lvl w:ilvl="2" w:tplc="0422001B" w:tentative="1">
+      <w:start w:val="1"/>
+      <w:numFmt w:val="lowerRoman"/>
+      <w:lvlText w:val="%3."/>
+      <w:lvlJc w:val="right"/>
+      <w:pPr>
+        <w:ind w:left="3589" w:hanging="180"/>
+      </w:pPr>
+    </w:lvl>
+    <w:lvl w:ilvl="3" w:tplc="0422000F" w:tentative="1">
+      <w:start w:val="1"/>
+      <w:numFmt w:val="decimal"/>
+      <w:lvlText w:val="%4."/>
+      <w:lvlJc w:val="left"/>
+      <w:pPr>
+        <w:ind w:left="4309" w:hanging="360"/>
+      </w:pPr>
+    </w:lvl>
+    <w:lvl w:ilvl="4" w:tplc="04220019" w:tentative="1">
+      <w:start w:val="1"/>
+      <w:numFmt w:val="lowerLetter"/>
+      <w:lvlText w:val="%5."/>
+      <w:lvlJc w:val="left"/>
+      <w:pPr>
+        <w:ind w:left="5029" w:hanging="360"/>
+      </w:pPr>
+    </w:lvl>
+    <w:lvl w:ilvl="5" w:tplc="0422001B" w:tentative="1">
+      <w:start w:val="1"/>
+      <w:numFmt w:val="lowerRoman"/>
+      <w:lvlText w:val="%6."/>
+      <w:lvlJc w:val="right"/>
+      <w:pPr>
+        <w:ind w:left="5749" w:hanging="180"/>
+      </w:pPr>
+    </w:lvl>
+    <w:lvl w:ilvl="6" w:tplc="0422000F" w:tentative="1">
+      <w:start w:val="1"/>
+      <w:numFmt w:val="decimal"/>
+      <w:lvlText w:val="%7."/>
+      <w:lvlJc w:val="left"/>
+      <w:pPr>
+        <w:ind w:left="6469" w:hanging="360"/>
+      </w:pPr>
+    </w:lvl>
+    <w:lvl w:ilvl="7" w:tplc="04220019" w:tentative="1">
+      <w:start w:val="1"/>
+      <w:numFmt w:val="lowerLetter"/>
+      <w:lvlText w:val="%8."/>
+      <w:lvlJc w:val="left"/>
+      <w:pPr>
+        <w:ind w:left="7189" w:hanging="360"/>
+      </w:pPr>
+    </w:lvl>
+    <w:lvl w:ilvl="8" w:tplc="0422001B" w:tentative="1">
+      <w:start w:val="1"/>
+      <w:numFmt w:val="lowerRoman"/>
+      <w:lvlText w:val="%9."/>
+      <w:lvlJc w:val="right"/>
+      <w:pPr>
+        <w:ind w:left="7909" w:hanging="180"/>
+      </w:pPr>
+    </w:lvl>
+  </w:abstractNum>
+  <w:abstractNum w:abstractNumId="26">
     <w:nsid w:val="4CDA1041"/>
     <w:multiLevelType w:val="hybridMultilevel"/>
     <w:tmpl w:val="656A1754"/>
@@ -12986,7 +14979,7 @@
       </w:rPr>
     </w:lvl>
   </w:abstractNum>
-  <w:abstractNum w:abstractNumId="25">
+  <w:abstractNum w:abstractNumId="27">
     <w:nsid w:val="52863796"/>
     <w:multiLevelType w:val="hybridMultilevel"/>
     <w:tmpl w:val="3DA2CCAE"/>
@@ -13075,7 +15068,7 @@
       </w:pPr>
     </w:lvl>
   </w:abstractNum>
-  <w:abstractNum w:abstractNumId="26">
+  <w:abstractNum w:abstractNumId="28">
     <w:nsid w:val="58852BBC"/>
     <w:multiLevelType w:val="hybridMultilevel"/>
     <w:tmpl w:val="FE801B8A"/>
@@ -13188,7 +15181,7 @@
       </w:rPr>
     </w:lvl>
   </w:abstractNum>
-  <w:abstractNum w:abstractNumId="27">
+  <w:abstractNum w:abstractNumId="29">
     <w:nsid w:val="5AD31FAF"/>
     <w:multiLevelType w:val="hybridMultilevel"/>
     <w:tmpl w:val="A3B009BA"/>
@@ -13278,7 +15271,7 @@
       </w:pPr>
     </w:lvl>
   </w:abstractNum>
-  <w:abstractNum w:abstractNumId="28">
+  <w:abstractNum w:abstractNumId="30">
     <w:nsid w:val="5C0155CF"/>
     <w:multiLevelType w:val="hybridMultilevel"/>
     <w:tmpl w:val="49106E3C"/>
@@ -13391,7 +15384,7 @@
       </w:rPr>
     </w:lvl>
   </w:abstractNum>
-  <w:abstractNum w:abstractNumId="29">
+  <w:abstractNum w:abstractNumId="31">
     <w:nsid w:val="5C1B4264"/>
     <w:multiLevelType w:val="hybridMultilevel"/>
     <w:tmpl w:val="6936C866"/>
@@ -13477,7 +15470,7 @@
       </w:pPr>
     </w:lvl>
   </w:abstractNum>
-  <w:abstractNum w:abstractNumId="30">
+  <w:abstractNum w:abstractNumId="32">
     <w:nsid w:val="5D362EF6"/>
     <w:multiLevelType w:val="hybridMultilevel"/>
     <w:tmpl w:val="BDE6BA06"/>
@@ -13566,7 +15559,7 @@
       </w:pPr>
     </w:lvl>
   </w:abstractNum>
-  <w:abstractNum w:abstractNumId="31">
+  <w:abstractNum w:abstractNumId="33">
     <w:nsid w:val="60707762"/>
     <w:multiLevelType w:val="hybridMultilevel"/>
     <w:tmpl w:val="6896DA80"/>
@@ -13652,7 +15645,7 @@
       </w:pPr>
     </w:lvl>
   </w:abstractNum>
-  <w:abstractNum w:abstractNumId="32">
+  <w:abstractNum w:abstractNumId="34">
     <w:nsid w:val="617E6C76"/>
     <w:multiLevelType w:val="multilevel"/>
     <w:tmpl w:val="6C8A4F0A"/>
@@ -13765,7 +15758,96 @@
       </w:rPr>
     </w:lvl>
   </w:abstractNum>
-  <w:abstractNum w:abstractNumId="33">
+  <w:abstractNum w:abstractNumId="35">
+    <w:nsid w:val="64653B14"/>
+    <w:multiLevelType w:val="hybridMultilevel"/>
+    <w:tmpl w:val="8D6A8508"/>
+    <w:lvl w:ilvl="0" w:tplc="F878D4CE">
+      <w:start w:val="1"/>
+      <w:numFmt w:val="decimal"/>
+      <w:lvlText w:val="%1"/>
+      <w:lvlJc w:val="left"/>
+      <w:pPr>
+        <w:ind w:left="1080" w:hanging="360"/>
+      </w:pPr>
+      <w:rPr>
+        <w:rFonts w:hint="default"/>
+      </w:rPr>
+    </w:lvl>
+    <w:lvl w:ilvl="1" w:tplc="04220019" w:tentative="1">
+      <w:start w:val="1"/>
+      <w:numFmt w:val="lowerLetter"/>
+      <w:lvlText w:val="%2."/>
+      <w:lvlJc w:val="left"/>
+      <w:pPr>
+        <w:ind w:left="1800" w:hanging="360"/>
+      </w:pPr>
+    </w:lvl>
+    <w:lvl w:ilvl="2" w:tplc="0422001B" w:tentative="1">
+      <w:start w:val="1"/>
+      <w:numFmt w:val="lowerRoman"/>
+      <w:lvlText w:val="%3."/>
+      <w:lvlJc w:val="right"/>
+      <w:pPr>
+        <w:ind w:left="2520" w:hanging="180"/>
+      </w:pPr>
+    </w:lvl>
+    <w:lvl w:ilvl="3" w:tplc="0422000F" w:tentative="1">
+      <w:start w:val="1"/>
+      <w:numFmt w:val="decimal"/>
+      <w:lvlText w:val="%4."/>
+      <w:lvlJc w:val="left"/>
+      <w:pPr>
+        <w:ind w:left="3240" w:hanging="360"/>
+      </w:pPr>
+    </w:lvl>
+    <w:lvl w:ilvl="4" w:tplc="04220019" w:tentative="1">
+      <w:start w:val="1"/>
+      <w:numFmt w:val="lowerLetter"/>
+      <w:lvlText w:val="%5."/>
+      <w:lvlJc w:val="left"/>
+      <w:pPr>
+        <w:ind w:left="3960" w:hanging="360"/>
+      </w:pPr>
+    </w:lvl>
+    <w:lvl w:ilvl="5" w:tplc="0422001B" w:tentative="1">
+      <w:start w:val="1"/>
+      <w:numFmt w:val="lowerRoman"/>
+      <w:lvlText w:val="%6."/>
+      <w:lvlJc w:val="right"/>
+      <w:pPr>
+        <w:ind w:left="4680" w:hanging="180"/>
+      </w:pPr>
+    </w:lvl>
+    <w:lvl w:ilvl="6" w:tplc="0422000F" w:tentative="1">
+      <w:start w:val="1"/>
+      <w:numFmt w:val="decimal"/>
+      <w:lvlText w:val="%7."/>
+      <w:lvlJc w:val="left"/>
+      <w:pPr>
+        <w:ind w:left="5400" w:hanging="360"/>
+      </w:pPr>
+    </w:lvl>
+    <w:lvl w:ilvl="7" w:tplc="04220019" w:tentative="1">
+      <w:start w:val="1"/>
+      <w:numFmt w:val="lowerLetter"/>
+      <w:lvlText w:val="%8."/>
+      <w:lvlJc w:val="left"/>
+      <w:pPr>
+        <w:ind w:left="6120" w:hanging="360"/>
+      </w:pPr>
+    </w:lvl>
+    <w:lvl w:ilvl="8" w:tplc="0422001B" w:tentative="1">
+      <w:start w:val="1"/>
+      <w:numFmt w:val="lowerRoman"/>
+      <w:lvlText w:val="%9."/>
+      <w:lvlJc w:val="right"/>
+      <w:pPr>
+        <w:ind w:left="6840" w:hanging="180"/>
+      </w:pPr>
+    </w:lvl>
+  </w:abstractNum>
+  <w:abstractNum w:abstractNumId="36">
     <w:nsid w:val="64A14AA6"/>
     <w:multiLevelType w:val="hybridMultilevel"/>
     <w:tmpl w:val="007CFD8E"/>
@@ -13851,7 +15933,7 @@
       </w:pPr>
     </w:lvl>
   </w:abstractNum>
-  <w:abstractNum w:abstractNumId="34">
+  <w:abstractNum w:abstractNumId="37">
     <w:nsid w:val="697331C9"/>
     <w:multiLevelType w:val="multilevel"/>
     <w:tmpl w:val="381036C4"/>
@@ -13964,7 +16046,7 @@
       </w:rPr>
     </w:lvl>
   </w:abstractNum>
-  <w:abstractNum w:abstractNumId="35">
+  <w:abstractNum w:abstractNumId="38">
     <w:nsid w:val="6CE3213F"/>
     <w:multiLevelType w:val="hybridMultilevel"/>
     <w:tmpl w:val="BFB87530"/>
@@ -14053,7 +16135,7 @@
       </w:pPr>
     </w:lvl>
   </w:abstractNum>
-  <w:abstractNum w:abstractNumId="36">
+  <w:abstractNum w:abstractNumId="39">
     <w:nsid w:val="6E3243A7"/>
     <w:multiLevelType w:val="hybridMultilevel"/>
     <w:tmpl w:val="9DAC62E0"/>
@@ -14142,7 +16224,96 @@
       </w:pPr>
     </w:lvl>
   </w:abstractNum>
-  <w:abstractNum w:abstractNumId="37">
+  <w:abstractNum w:abstractNumId="40">
+    <w:nsid w:val="7033153B"/>
+    <w:multiLevelType w:val="hybridMultilevel"/>
+    <w:tmpl w:val="2D708730"/>
+    <w:lvl w:ilvl="0" w:tplc="0422000F">
+      <w:start w:val="1"/>
+      <w:numFmt w:val="decimal"/>
+      <w:lvlText w:val="%1."/>
+      <w:lvlJc w:val="left"/>
+      <w:pPr>
+        <w:ind w:left="720" w:hanging="360"/>
+      </w:pPr>
+      <w:rPr>
+        <w:rFonts w:hint="default"/>
+      </w:rPr>
+    </w:lvl>
+    <w:lvl w:ilvl="1" w:tplc="04220019" w:tentative="1">
+      <w:start w:val="1"/>
+      <w:numFmt w:val="lowerLetter"/>
+      <w:lvlText w:val="%2."/>
+      <w:lvlJc w:val="left"/>
+      <w:pPr>
+        <w:ind w:left="1440" w:hanging="360"/>
+      </w:pPr>
+    </w:lvl>
+    <w:lvl w:ilvl="2" w:tplc="0422001B" w:tentative="1">
+      <w:start w:val="1"/>
+      <w:numFmt w:val="lowerRoman"/>
+      <w:lvlText w:val="%3."/>
+      <w:lvlJc w:val="right"/>
+      <w:pPr>
+        <w:ind w:left="2160" w:hanging="180"/>
+      </w:pPr>
+    </w:lvl>
+    <w:lvl w:ilvl="3" w:tplc="0422000F" w:tentative="1">
+      <w:start w:val="1"/>
+      <w:numFmt w:val="decimal"/>
+      <w:lvlText w:val="%4."/>
+      <w:lvlJc w:val="left"/>
+      <w:pPr>
+        <w:ind w:left="2880" w:hanging="360"/>
+      </w:pPr>
+    </w:lvl>
+    <w:lvl w:ilvl="4" w:tplc="04220019" w:tentative="1">
+      <w:start w:val="1"/>
+      <w:numFmt w:val="lowerLetter"/>
+      <w:lvlText w:val="%5."/>
+      <w:lvlJc w:val="left"/>
+      <w:pPr>
+        <w:ind w:left="3600" w:hanging="360"/>
+      </w:pPr>
+    </w:lvl>
+    <w:lvl w:ilvl="5" w:tplc="0422001B" w:tentative="1">
+      <w:start w:val="1"/>
+      <w:numFmt w:val="lowerRoman"/>
+      <w:lvlText w:val="%6."/>
+      <w:lvlJc w:val="right"/>
+      <w:pPr>
+        <w:ind w:left="4320" w:hanging="180"/>
+      </w:pPr>
+    </w:lvl>
+    <w:lvl w:ilvl="6" w:tplc="0422000F" w:tentative="1">
+      <w:start w:val="1"/>
+      <w:numFmt w:val="decimal"/>
+      <w:lvlText w:val="%7."/>
+      <w:lvlJc w:val="left"/>
+      <w:pPr>
+        <w:ind w:left="5040" w:hanging="360"/>
+      </w:pPr>
+    </w:lvl>
+    <w:lvl w:ilvl="7" w:tplc="04220019" w:tentative="1">
+      <w:start w:val="1"/>
+      <w:numFmt w:val="lowerLetter"/>
+      <w:lvlText w:val="%8."/>
+      <w:lvlJc w:val="left"/>
+      <w:pPr>
+        <w:ind w:left="5760" w:hanging="360"/>
+      </w:pPr>
+    </w:lvl>
+    <w:lvl w:ilvl="8" w:tplc="0422001B" w:tentative="1">
+      <w:start w:val="1"/>
+      <w:numFmt w:val="lowerRoman"/>
+      <w:lvlText w:val="%9."/>
+      <w:lvlJc w:val="right"/>
+      <w:pPr>
+        <w:ind w:left="6480" w:hanging="180"/>
+      </w:pPr>
+    </w:lvl>
+  </w:abstractNum>
+  <w:abstractNum w:abstractNumId="41">
     <w:nsid w:val="75325FB2"/>
     <w:multiLevelType w:val="hybridMultilevel"/>
     <w:tmpl w:val="E4529B92"/>
@@ -14228,7 +16399,7 @@
       </w:pPr>
     </w:lvl>
   </w:abstractNum>
-  <w:abstractNum w:abstractNumId="38">
+  <w:abstractNum w:abstractNumId="42">
     <w:nsid w:val="75D3768F"/>
     <w:multiLevelType w:val="hybridMultilevel"/>
     <w:tmpl w:val="2D0C7BF2"/>
@@ -14341,7 +16512,7 @@
       </w:rPr>
     </w:lvl>
   </w:abstractNum>
-  <w:abstractNum w:abstractNumId="39">
+  <w:abstractNum w:abstractNumId="43">
     <w:nsid w:val="79B038AE"/>
     <w:multiLevelType w:val="multilevel"/>
     <w:tmpl w:val="5F8E663C"/>
@@ -14463,7 +16634,7 @@
       </w:rPr>
     </w:lvl>
   </w:abstractNum>
-  <w:abstractNum w:abstractNumId="40">
+  <w:abstractNum w:abstractNumId="44">
     <w:nsid w:val="7D08616F"/>
     <w:multiLevelType w:val="hybridMultilevel"/>
     <w:tmpl w:val="7228CA46"/>
@@ -14584,7 +16755,7 @@
     <w:abstractNumId w:val="7"/>
   </w:num>
   <w:num w:numId="3">
-    <w:abstractNumId w:val="18"/>
+    <w:abstractNumId w:val="19"/>
   </w:num>
   <w:num w:numId="4">
     <w:abstractNumId w:val="4"/>
@@ -14596,103 +16767,103 @@
     <w:abstractNumId w:val="6"/>
   </w:num>
   <w:num w:numId="7">
-    <w:abstractNumId w:val="39"/>
+    <w:abstractNumId w:val="43"/>
   </w:num>
   <w:num w:numId="8">
     <w:abstractNumId w:val="3"/>
   </w:num>
   <w:num w:numId="9">
-    <w:abstractNumId w:val="9"/>
+    <w:abstractNumId w:val="10"/>
   </w:num>
   <w:num w:numId="10">
-    <w:abstractNumId w:val="36"/>
+    <w:abstractNumId w:val="39"/>
   </w:num>
   <w:num w:numId="11">
+    <w:abstractNumId w:val="22"/>
+  </w:num>
+  <w:num w:numId="12">
+    <w:abstractNumId w:val="41"/>
+  </w:num>
+  <w:num w:numId="13">
+    <w:abstractNumId w:val="17"/>
+  </w:num>
+  <w:num w:numId="14">
+    <w:abstractNumId w:val="27"/>
+  </w:num>
+  <w:num w:numId="15">
+    <w:abstractNumId w:val="34"/>
+  </w:num>
+  <w:num w:numId="16">
+    <w:abstractNumId w:val="32"/>
+  </w:num>
+  <w:num w:numId="17">
+    <w:abstractNumId w:val="12"/>
+  </w:num>
+  <w:num w:numId="18">
+    <w:abstractNumId w:val="33"/>
+  </w:num>
+  <w:num w:numId="19">
+    <w:abstractNumId w:val="29"/>
+  </w:num>
+  <w:num w:numId="20">
+    <w:abstractNumId w:val="11"/>
+  </w:num>
+  <w:num w:numId="21">
+    <w:abstractNumId w:val="14"/>
+  </w:num>
+  <w:num w:numId="22">
+    <w:abstractNumId w:val="18"/>
+  </w:num>
+  <w:num w:numId="23">
     <w:abstractNumId w:val="21"/>
   </w:num>
-  <w:num w:numId="12">
-    <w:abstractNumId w:val="37"/>
-  </w:num>
-  <w:num w:numId="13">
+  <w:num w:numId="24">
     <w:abstractNumId w:val="16"/>
   </w:num>
-  <w:num w:numId="14">
-    <w:abstractNumId w:val="25"/>
+  <w:num w:numId="25">
+    <w:abstractNumId w:val="42"/>
   </w:num>
-  <w:num w:numId="15">
-    <w:abstractNumId w:val="32"/>
-  </w:num>
-  <w:num w:numId="16">
-    <w:abstractNumId w:val="30"/>
-  </w:num>
-  <w:num w:numId="17">
-    <w:abstractNumId w:val="11"/>
-  </w:num>
-  <w:num w:numId="18">
-    <w:abstractNumId w:val="31"/>
-  </w:num>
-  <w:num w:numId="19">
-    <w:abstractNumId w:val="27"/>
-  </w:num>
-  <w:num w:numId="20">
-    <w:abstractNumId w:val="10"/>
-  </w:num>
-  <w:num w:numId="21">
+  <w:num w:numId="26">
     <w:abstractNumId w:val="13"/>
   </w:num>
-  <w:num w:numId="22">
-    <w:abstractNumId w:val="17"/>
-  </w:num>
-  <w:num w:numId="23">
-    <w:abstractNumId w:val="20"/>
-  </w:num>
-  <w:num w:numId="24">
-    <w:abstractNumId w:val="15"/>
-  </w:num>
-  <w:num w:numId="25">
-    <w:abstractNumId w:val="38"/>
-  </w:num>
-  <w:num w:numId="26">
-    <w:abstractNumId w:val="12"/>
-  </w:num>
   <w:num w:numId="27">
-    <w:abstractNumId w:val="26"/>
+    <w:abstractNumId w:val="28"/>
   </w:num>
   <w:num w:numId="28">
-    <w:abstractNumId w:val="8"/>
+    <w:abstractNumId w:val="9"/>
   </w:num>
   <w:num w:numId="29">
     <w:abstractNumId w:val="5"/>
   </w:num>
   <w:num w:numId="30">
-    <w:abstractNumId w:val="33"/>
+    <w:abstractNumId w:val="36"/>
   </w:num>
   <w:num w:numId="31">
-    <w:abstractNumId w:val="35"/>
+    <w:abstractNumId w:val="38"/>
   </w:num>
   <w:num w:numId="32">
-    <w:abstractNumId w:val="29"/>
+    <w:abstractNumId w:val="31"/>
   </w:num>
   <w:num w:numId="33">
-    <w:abstractNumId w:val="19"/>
+    <w:abstractNumId w:val="20"/>
   </w:num>
   <w:num w:numId="34">
-    <w:abstractNumId w:val="28"/>
+    <w:abstractNumId w:val="30"/>
   </w:num>
   <w:num w:numId="35">
-    <w:abstractNumId w:val="14"/>
+    <w:abstractNumId w:val="15"/>
   </w:num>
   <w:num w:numId="36">
-    <w:abstractNumId w:val="34"/>
+    <w:abstractNumId w:val="37"/>
   </w:num>
   <w:num w:numId="37">
-    <w:abstractNumId w:val="40"/>
+    <w:abstractNumId w:val="44"/>
   </w:num>
   <w:num w:numId="38">
-    <w:abstractNumId w:val="24"/>
+    <w:abstractNumId w:val="26"/>
   </w:num>
   <w:num w:numId="39">
-    <w:abstractNumId w:val="22"/>
+    <w:abstractNumId w:val="23"/>
   </w:num>
   <w:num w:numId="40">
     <w:abstractNumId w:val="0"/>
@@ -14709,7 +16880,19 @@
     </w:lvlOverride>
   </w:num>
   <w:num w:numId="41">
-    <w:abstractNumId w:val="23"/>
+    <w:abstractNumId w:val="24"/>
+  </w:num>
+  <w:num w:numId="42">
+    <w:abstractNumId w:val="40"/>
+  </w:num>
+  <w:num w:numId="43">
+    <w:abstractNumId w:val="35"/>
+  </w:num>
+  <w:num w:numId="44">
+    <w:abstractNumId w:val="8"/>
+  </w:num>
+  <w:num w:numId="45">
+    <w:abstractNumId w:val="25"/>
   </w:num>
 </w:numbering>
 </file>
@@ -14925,6 +17108,28 @@
       <w:color w:val="5B9BD5" w:themeColor="accent1"/>
       <w:sz w:val="26"/>
       <w:szCs w:val="26"/>
+    </w:rPr>
+  </w:style>
+  <w:style w:type="paragraph" w:styleId="3">
+    <w:name w:val="heading 3"/>
+    <w:basedOn w:val="a"/>
+    <w:next w:val="a"/>
+    <w:link w:val="30"/>
+    <w:uiPriority w:val="9"/>
+    <w:unhideWhenUsed/>
+    <w:qFormat/>
+    <w:rsid w:val="00A76A6F"/>
+    <w:pPr>
+      <w:keepNext/>
+      <w:keepLines/>
+      <w:spacing w:before="200" w:after="0"/>
+      <w:outlineLvl w:val="2"/>
+    </w:pPr>
+    <w:rPr>
+      <w:rFonts w:asciiTheme="majorHAnsi" w:eastAsiaTheme="majorEastAsia" w:hAnsiTheme="majorHAnsi" w:cstheme="majorBidi"/>
+      <w:b/>
+      <w:bCs/>
+      <w:color w:val="5B9BD5" w:themeColor="accent1"/>
     </w:rPr>
   </w:style>
   <w:style w:type="character" w:default="1" w:styleId="a0">
@@ -15384,6 +17589,33 @@
       <w:bCs/>
     </w:rPr>
   </w:style>
+  <w:style w:type="character" w:customStyle="1" w:styleId="30">
+    <w:name w:val="Заголовок 3 Знак"/>
+    <w:basedOn w:val="a0"/>
+    <w:link w:val="3"/>
+    <w:uiPriority w:val="9"/>
+    <w:rsid w:val="00A76A6F"/>
+    <w:rPr>
+      <w:rFonts w:asciiTheme="majorHAnsi" w:eastAsiaTheme="majorEastAsia" w:hAnsiTheme="majorHAnsi" w:cstheme="majorBidi"/>
+      <w:b/>
+      <w:bCs/>
+      <w:color w:val="5B9BD5" w:themeColor="accent1"/>
+      <w:lang w:val="uk-UA"/>
+    </w:rPr>
+  </w:style>
+  <w:style w:type="paragraph" w:styleId="31">
+    <w:name w:val="toc 3"/>
+    <w:basedOn w:val="a"/>
+    <w:next w:val="a"/>
+    <w:autoRedefine/>
+    <w:uiPriority w:val="39"/>
+    <w:unhideWhenUsed/>
+    <w:rsid w:val="00A76A6F"/>
+    <w:pPr>
+      <w:spacing w:after="100"/>
+      <w:ind w:left="440"/>
+    </w:pPr>
+  </w:style>
 </w:styles>
 </file>
 
@@ -15642,7 +17874,7 @@
   <a:extraClrSchemeLst/>
   <a:extLst>
     <a:ext uri="{05A4C25C-085E-4340-85A3-A5531E510DB2}">
-      <thm15:themeFamily xmlns:thm15="http://schemas.microsoft.com/office/thememl/2012/main" xmlns="" name="Office Theme" id="{62F939B6-93AF-4DB8-9C6B-D6C7DFDC589F}" vid="{4A3C46E8-61CC-4603-A589-7422A47A8E4A}"/>
+      <thm15:themeFamily xmlns="" xmlns:thm15="http://schemas.microsoft.com/office/thememl/2012/main" name="Office Theme" id="{62F939B6-93AF-4DB8-9C6B-D6C7DFDC589F}" vid="{4A3C46E8-61CC-4603-A589-7422A47A8E4A}"/>
     </a:ext>
   </a:extLst>
 </a:theme>

</xml_diff>